<commit_message>
updated and submitted final cuny abstract
</commit_message>
<xml_diff>
--- a/talks/2017/CUNY/abstract.docx
+++ b/talks/2017/CUNY/abstract.docx
@@ -35,311 +35,61 @@
           <w:sz w:val="22"/>
           <w:szCs w:val="22"/>
         </w:rPr>
-        <w:t xml:space="preserve">What governs </w:t>
-      </w:r>
-      <w:r>
-        <w:rPr>
-          <w:rFonts w:ascii="Arial" w:hAnsi="Arial"/>
-          <w:sz w:val="22"/>
-          <w:szCs w:val="22"/>
-        </w:rPr>
-        <w:t xml:space="preserve">how much information </w:t>
-      </w:r>
-      <w:r>
-        <w:rPr>
-          <w:rFonts w:ascii="Arial" w:hAnsi="Arial"/>
-          <w:sz w:val="22"/>
-          <w:szCs w:val="22"/>
-        </w:rPr>
-        <w:t xml:space="preserve">speakers </w:t>
-      </w:r>
-      <w:r>
-        <w:rPr>
-          <w:rFonts w:ascii="Arial" w:hAnsi="Arial"/>
-          <w:sz w:val="22"/>
-          <w:szCs w:val="22"/>
-        </w:rPr>
-        <w:t xml:space="preserve">include in referring expressions? </w:t>
-      </w:r>
-      <w:r>
-        <w:rPr>
-          <w:rFonts w:ascii="Arial" w:hAnsi="Arial"/>
-          <w:sz w:val="22"/>
-          <w:szCs w:val="22"/>
-        </w:rPr>
-        <w:t xml:space="preserve">One </w:t>
-      </w:r>
-      <w:r>
-        <w:rPr>
-          <w:rFonts w:ascii="Arial" w:hAnsi="Arial"/>
-          <w:sz w:val="22"/>
-          <w:szCs w:val="22"/>
-        </w:rPr>
-        <w:t xml:space="preserve">important pressure is for speakers to </w:t>
-      </w:r>
-      <w:r>
-        <w:rPr>
-          <w:rFonts w:ascii="Arial" w:hAnsi="Arial"/>
-          <w:sz w:val="22"/>
-          <w:szCs w:val="22"/>
-        </w:rPr>
-        <w:t xml:space="preserve">include just enough </w:t>
-      </w:r>
-      <w:r>
-        <w:rPr>
-          <w:rFonts w:ascii="Arial" w:hAnsi="Arial"/>
-          <w:sz w:val="22"/>
-          <w:szCs w:val="22"/>
-        </w:rPr>
-        <w:t xml:space="preserve">(but no more) </w:t>
-      </w:r>
-      <w:r>
-        <w:rPr>
-          <w:rFonts w:ascii="Arial" w:hAnsi="Arial"/>
-          <w:sz w:val="22"/>
-          <w:szCs w:val="22"/>
-        </w:rPr>
-        <w:t>information for their interlocutor to uniquely select an intended referent from among a set of potential referents</w:t>
-      </w:r>
-      <w:r>
-        <w:rPr>
-          <w:rFonts w:ascii="Arial" w:hAnsi="Arial"/>
-          <w:sz w:val="22"/>
-          <w:szCs w:val="22"/>
-        </w:rPr>
-        <w:t xml:space="preserve"> </w:t>
-      </w:r>
-      <w:r>
-        <w:rPr>
-          <w:rFonts w:ascii="Arial" w:hAnsi="Arial"/>
-          <w:sz w:val="22"/>
-          <w:szCs w:val="22"/>
-        </w:rPr>
-        <w:t>[3]</w:t>
-      </w:r>
-      <w:r>
-        <w:rPr>
-          <w:rFonts w:ascii="Arial" w:hAnsi="Arial"/>
-          <w:sz w:val="22"/>
-          <w:szCs w:val="22"/>
-        </w:rPr>
-        <w:t>.</w:t>
-      </w:r>
-      <w:r>
-        <w:rPr>
-          <w:rFonts w:ascii="Arial" w:hAnsi="Arial"/>
-          <w:sz w:val="22"/>
-          <w:szCs w:val="22"/>
-        </w:rPr>
-        <w:t xml:space="preserve"> In Fig. 1, this corresponds to calling the </w:t>
-      </w:r>
-      <w:r>
-        <w:rPr>
-          <w:rFonts w:ascii="Arial" w:hAnsi="Arial"/>
-          <w:sz w:val="22"/>
-          <w:szCs w:val="22"/>
-        </w:rPr>
-        <w:t>target object a “banana” in 1a), where there is no competing banana; but a “yellow banana” in 1c), where there is a competing (brown) banana.</w:t>
-      </w:r>
-      <w:r>
-        <w:rPr>
-          <w:rFonts w:ascii="Arial" w:hAnsi="Arial"/>
-          <w:sz w:val="22"/>
-          <w:szCs w:val="22"/>
-        </w:rPr>
-        <w:t xml:space="preserve"> </w:t>
-      </w:r>
-      <w:r>
-        <w:rPr>
-          <w:rFonts w:ascii="Arial" w:hAnsi="Arial"/>
-          <w:sz w:val="22"/>
-          <w:szCs w:val="22"/>
-        </w:rPr>
-        <w:t xml:space="preserve">However, speakers also have a well-documented preference to mention properties </w:t>
-      </w:r>
-      <w:r>
-        <w:rPr>
-          <w:rFonts w:ascii="Arial" w:hAnsi="Arial"/>
-          <w:sz w:val="22"/>
-          <w:szCs w:val="22"/>
-        </w:rPr>
-        <w:t xml:space="preserve">of objects – especially color – “overinformatively” </w:t>
-      </w:r>
-      <w:r>
-        <w:rPr>
-          <w:rFonts w:ascii="Arial" w:hAnsi="Arial"/>
-          <w:sz w:val="22"/>
-          <w:szCs w:val="22"/>
-        </w:rPr>
-        <w:t>[4]</w:t>
-      </w:r>
-      <w:r>
-        <w:rPr>
-          <w:rFonts w:ascii="Arial" w:hAnsi="Arial"/>
-          <w:sz w:val="22"/>
-          <w:szCs w:val="22"/>
-        </w:rPr>
-        <w:t>.</w:t>
-      </w:r>
-      <w:r>
-        <w:rPr>
-          <w:rFonts w:ascii="Arial" w:hAnsi="Arial"/>
-          <w:sz w:val="22"/>
-          <w:szCs w:val="22"/>
-        </w:rPr>
-        <w:t xml:space="preserve"> For example, speakers are likely to call the banana in </w:t>
-      </w:r>
-      <w:r>
-        <w:rPr>
-          <w:rFonts w:ascii="Arial" w:hAnsi="Arial"/>
-          <w:sz w:val="22"/>
-          <w:szCs w:val="22"/>
-        </w:rPr>
-        <w:t>1c) a “brown banana” some of the time.</w:t>
-      </w:r>
-      <w:r>
-        <w:rPr>
-          <w:rFonts w:ascii="Arial" w:hAnsi="Arial"/>
-          <w:sz w:val="22"/>
-          <w:szCs w:val="22"/>
-        </w:rPr>
-        <w:t xml:space="preserve"> </w:t>
-      </w:r>
-      <w:r>
-        <w:rPr>
-          <w:rFonts w:ascii="Arial" w:hAnsi="Arial"/>
-          <w:sz w:val="22"/>
-          <w:szCs w:val="22"/>
-        </w:rPr>
-        <w:t>More precisely, s</w:t>
-      </w:r>
-      <w:r>
-        <w:rPr>
-          <w:rFonts w:ascii="Arial" w:hAnsi="Arial"/>
-          <w:sz w:val="22"/>
-          <w:szCs w:val="22"/>
-        </w:rPr>
-        <w:t xml:space="preserve">peakers tend to </w:t>
-      </w:r>
-      <w:r>
-        <w:rPr>
-          <w:rFonts w:ascii="Arial" w:hAnsi="Arial"/>
-          <w:sz w:val="22"/>
-          <w:szCs w:val="22"/>
-        </w:rPr>
-        <w:t xml:space="preserve">mention atypical </w:t>
-      </w:r>
-      <w:r>
-        <w:rPr>
-          <w:rFonts w:ascii="Arial" w:hAnsi="Arial"/>
-          <w:sz w:val="22"/>
-          <w:szCs w:val="22"/>
-        </w:rPr>
-        <w:t xml:space="preserve">rather than typical </w:t>
-      </w:r>
-      <w:r>
-        <w:rPr>
-          <w:rFonts w:ascii="Arial" w:hAnsi="Arial"/>
-          <w:sz w:val="22"/>
-          <w:szCs w:val="22"/>
-        </w:rPr>
-        <w:t xml:space="preserve">properties of objects </w:t>
-      </w:r>
-      <w:r>
-        <w:rPr>
-          <w:rFonts w:ascii="Arial" w:hAnsi="Arial"/>
-          <w:sz w:val="22"/>
-          <w:szCs w:val="22"/>
-        </w:rPr>
-        <w:t>overinformatively</w:t>
-      </w:r>
-      <w:r>
-        <w:rPr>
-          <w:rFonts w:ascii="Arial" w:hAnsi="Arial"/>
-          <w:sz w:val="22"/>
-          <w:szCs w:val="22"/>
-        </w:rPr>
-        <w:t xml:space="preserve"> [5] [6] [7]</w:t>
-      </w:r>
-      <w:r>
-        <w:rPr>
-          <w:rFonts w:ascii="Arial" w:hAnsi="Arial"/>
-          <w:sz w:val="22"/>
-          <w:szCs w:val="22"/>
-        </w:rPr>
-        <w:t xml:space="preserve">. For example, a banana is more likely to be called a </w:t>
-      </w:r>
-      <w:r>
-        <w:rPr>
-          <w:rFonts w:ascii="Arial" w:hAnsi="Arial"/>
-          <w:sz w:val="22"/>
-          <w:szCs w:val="22"/>
-        </w:rPr>
-        <w:t xml:space="preserve">“blue banana” </w:t>
-      </w:r>
-      <w:r>
-        <w:rPr>
-          <w:rFonts w:ascii="Arial" w:hAnsi="Arial"/>
-          <w:sz w:val="22"/>
-          <w:szCs w:val="22"/>
-        </w:rPr>
-        <w:t xml:space="preserve">if it is </w:t>
-      </w:r>
-      <w:r>
-        <w:rPr>
-          <w:rFonts w:ascii="Arial" w:hAnsi="Arial"/>
-          <w:sz w:val="22"/>
-          <w:szCs w:val="22"/>
-        </w:rPr>
-        <w:t>blue</w:t>
-      </w:r>
-      <w:r>
-        <w:rPr>
-          <w:rFonts w:ascii="Arial" w:hAnsi="Arial"/>
-          <w:sz w:val="22"/>
-          <w:szCs w:val="22"/>
-        </w:rPr>
-        <w:t xml:space="preserve"> and more likely </w:t>
-      </w:r>
-      <w:r>
-        <w:rPr>
-          <w:rFonts w:ascii="Arial" w:hAnsi="Arial"/>
-          <w:sz w:val="22"/>
-          <w:szCs w:val="22"/>
-        </w:rPr>
-        <w:t xml:space="preserve">just </w:t>
-      </w:r>
-      <w:r>
-        <w:rPr>
-          <w:rFonts w:ascii="Arial" w:hAnsi="Arial"/>
-          <w:sz w:val="22"/>
-          <w:szCs w:val="22"/>
-        </w:rPr>
-        <w:t xml:space="preserve">to be called a </w:t>
-      </w:r>
-      <w:r>
-        <w:rPr>
-          <w:rFonts w:ascii="Arial" w:hAnsi="Arial"/>
-          <w:sz w:val="22"/>
-          <w:szCs w:val="22"/>
-        </w:rPr>
-        <w:t xml:space="preserve">“banana” </w:t>
-      </w:r>
-      <w:r>
-        <w:rPr>
-          <w:rFonts w:ascii="Arial" w:hAnsi="Arial"/>
-          <w:sz w:val="22"/>
-          <w:szCs w:val="22"/>
-        </w:rPr>
-        <w:t>if it is yellow.</w:t>
-      </w:r>
-      <w:r>
-        <w:rPr>
-          <w:rFonts w:ascii="Arial" w:hAnsi="Arial"/>
-          <w:sz w:val="22"/>
-          <w:szCs w:val="22"/>
-        </w:rPr>
-        <w:t xml:space="preserve"> </w:t>
+        <w:t xml:space="preserve">Judith </w:t>
+      </w:r>
+      <w:proofErr w:type="spellStart"/>
+      <w:r>
+        <w:rPr>
+          <w:rFonts w:ascii="Arial" w:hAnsi="Arial"/>
+          <w:sz w:val="22"/>
+          <w:szCs w:val="22"/>
+        </w:rPr>
+        <w:t>Degen</w:t>
+      </w:r>
+      <w:proofErr w:type="spellEnd"/>
+      <w:r>
+        <w:rPr>
+          <w:rFonts w:ascii="Arial" w:hAnsi="Arial"/>
+          <w:sz w:val="22"/>
+          <w:szCs w:val="22"/>
+        </w:rPr>
+        <w:t xml:space="preserve"> (Stanford), Elisa </w:t>
+      </w:r>
+      <w:proofErr w:type="spellStart"/>
+      <w:r>
+        <w:rPr>
+          <w:rFonts w:ascii="Arial" w:hAnsi="Arial"/>
+          <w:sz w:val="22"/>
+          <w:szCs w:val="22"/>
+        </w:rPr>
+        <w:t>Kreiss</w:t>
+      </w:r>
+      <w:proofErr w:type="spellEnd"/>
+      <w:r>
+        <w:rPr>
+          <w:rFonts w:ascii="Arial" w:hAnsi="Arial"/>
+          <w:sz w:val="22"/>
+          <w:szCs w:val="22"/>
+        </w:rPr>
+        <w:t xml:space="preserve"> (</w:t>
+      </w:r>
+      <w:proofErr w:type="spellStart"/>
+      <w:r>
+        <w:rPr>
+          <w:rFonts w:ascii="Arial" w:hAnsi="Arial"/>
+          <w:sz w:val="22"/>
+          <w:szCs w:val="22"/>
+        </w:rPr>
+        <w:t>Osnabrück</w:t>
+      </w:r>
+      <w:proofErr w:type="spellEnd"/>
+      <w:r>
+        <w:rPr>
+          <w:rFonts w:ascii="Arial" w:hAnsi="Arial"/>
+          <w:sz w:val="22"/>
+          <w:szCs w:val="22"/>
+        </w:rPr>
+        <w:t xml:space="preserve">), Robert X.D. Hawkins, &amp; Noah D. Goodman (Stanford) </w:t>
       </w:r>
     </w:p>
     <w:p>
@@ -356,127 +106,7 @@
           <w:sz w:val="22"/>
           <w:szCs w:val="22"/>
         </w:rPr>
-        <w:t>An account of why more typical properties are less likely to be mentioned is still lacking. Some have proposed that it is</w:t>
-      </w:r>
-      <w:r>
-        <w:rPr>
-          <w:rFonts w:ascii="Arial" w:hAnsi="Arial"/>
-          <w:sz w:val="22"/>
-          <w:szCs w:val="22"/>
-        </w:rPr>
-        <w:t xml:space="preserve"> due to </w:t>
-      </w:r>
-      <w:r>
-        <w:rPr>
-          <w:rFonts w:ascii="Arial" w:hAnsi="Arial"/>
-          <w:sz w:val="22"/>
-          <w:szCs w:val="22"/>
-        </w:rPr>
-        <w:t>a speaker-internal pressur</w:t>
-      </w:r>
-      <w:r>
-        <w:rPr>
-          <w:rFonts w:ascii="Arial" w:hAnsi="Arial"/>
-          <w:sz w:val="22"/>
-          <w:szCs w:val="22"/>
-        </w:rPr>
-        <w:t>e to mention salient properties; o</w:t>
-      </w:r>
-      <w:r>
-        <w:rPr>
-          <w:rFonts w:ascii="Arial" w:hAnsi="Arial"/>
-          <w:sz w:val="22"/>
-          <w:szCs w:val="22"/>
-        </w:rPr>
-        <w:t xml:space="preserve">thers have proposed that speakers mention properties </w:t>
-      </w:r>
-      <w:r>
-        <w:rPr>
-          <w:rFonts w:ascii="Arial" w:hAnsi="Arial"/>
-          <w:sz w:val="22"/>
-          <w:szCs w:val="22"/>
-        </w:rPr>
-        <w:t xml:space="preserve">to facilitate the listener’s </w:t>
-      </w:r>
-      <w:r>
-        <w:rPr>
-          <w:rFonts w:ascii="Arial" w:hAnsi="Arial"/>
-          <w:sz w:val="22"/>
-          <w:szCs w:val="22"/>
-        </w:rPr>
-        <w:t>visual search</w:t>
-      </w:r>
-      <w:r>
-        <w:rPr>
-          <w:rFonts w:ascii="Arial" w:hAnsi="Arial"/>
-          <w:sz w:val="22"/>
-          <w:szCs w:val="22"/>
-        </w:rPr>
-        <w:t>. Here, we ask</w:t>
-      </w:r>
-      <w:r>
-        <w:rPr>
-          <w:rFonts w:ascii="Arial" w:hAnsi="Arial"/>
-          <w:sz w:val="22"/>
-          <w:szCs w:val="22"/>
-        </w:rPr>
-        <w:t>:</w:t>
-      </w:r>
-      <w:r>
-        <w:rPr>
-          <w:rFonts w:ascii="Arial" w:hAnsi="Arial"/>
-          <w:sz w:val="22"/>
-          <w:szCs w:val="22"/>
-        </w:rPr>
-        <w:t xml:space="preserve"> when </w:t>
-      </w:r>
-      <w:r>
-        <w:rPr>
-          <w:rFonts w:ascii="Arial" w:hAnsi="Arial"/>
-          <w:sz w:val="22"/>
-          <w:szCs w:val="22"/>
-        </w:rPr>
-        <w:t xml:space="preserve">should </w:t>
-      </w:r>
-      <w:r>
-        <w:rPr>
-          <w:rFonts w:ascii="Arial" w:hAnsi="Arial"/>
-          <w:sz w:val="22"/>
-          <w:szCs w:val="22"/>
-        </w:rPr>
-        <w:t xml:space="preserve">a rational speaker with the goal </w:t>
-      </w:r>
-      <w:r>
-        <w:rPr>
-          <w:rFonts w:ascii="Arial" w:hAnsi="Arial"/>
-          <w:sz w:val="22"/>
-          <w:szCs w:val="22"/>
-        </w:rPr>
-        <w:t>of correctly communicating</w:t>
-      </w:r>
-      <w:r>
-        <w:rPr>
-          <w:rFonts w:ascii="Arial" w:hAnsi="Arial"/>
-          <w:sz w:val="22"/>
-          <w:szCs w:val="22"/>
-        </w:rPr>
-        <w:t xml:space="preserve"> the intended referent be expecte</w:t>
-      </w:r>
-      <w:r>
-        <w:rPr>
-          <w:rFonts w:ascii="Arial" w:hAnsi="Arial"/>
-          <w:sz w:val="22"/>
-          <w:szCs w:val="22"/>
-        </w:rPr>
-        <w:t xml:space="preserve">d to mention an object’s color? </w:t>
-      </w:r>
-      <w:r>
-        <w:rPr>
-          <w:rFonts w:ascii="Arial" w:hAnsi="Arial"/>
-          <w:sz w:val="22"/>
-          <w:szCs w:val="22"/>
-        </w:rPr>
-        <w:t xml:space="preserve"> </w:t>
+        <w:t>jdegen@stanford.edu</w:t>
       </w:r>
     </w:p>
     <w:p>
@@ -490,51 +120,74 @@
       <w:r>
         <w:rPr>
           <w:rFonts w:ascii="Arial" w:hAnsi="Arial"/>
-          <w:b/>
-          <w:sz w:val="22"/>
-          <w:szCs w:val="22"/>
-        </w:rPr>
-        <w:t xml:space="preserve">Model. </w:t>
-      </w:r>
-      <w:r>
-        <w:rPr>
-          <w:rFonts w:ascii="Arial" w:hAnsi="Arial"/>
-          <w:sz w:val="22"/>
-          <w:szCs w:val="22"/>
-        </w:rPr>
-        <w:t xml:space="preserve">We </w:t>
-      </w:r>
-      <w:r>
-        <w:rPr>
-          <w:rFonts w:ascii="Arial" w:hAnsi="Arial"/>
-          <w:sz w:val="22"/>
-          <w:szCs w:val="22"/>
-        </w:rPr>
-        <w:t xml:space="preserve">model </w:t>
-      </w:r>
-      <w:r>
-        <w:rPr>
-          <w:rFonts w:ascii="Arial" w:hAnsi="Arial"/>
-          <w:sz w:val="22"/>
-          <w:szCs w:val="22"/>
-        </w:rPr>
-        <w:t xml:space="preserve">reference </w:t>
-      </w:r>
-      <w:r>
-        <w:rPr>
-          <w:rFonts w:ascii="Arial" w:hAnsi="Arial"/>
-          <w:sz w:val="22"/>
-          <w:szCs w:val="22"/>
-        </w:rPr>
-        <w:t>production within the Rational Speech Act framework</w:t>
-      </w:r>
-      <w:r>
-        <w:rPr>
-          <w:rFonts w:ascii="Arial" w:hAnsi="Arial"/>
-          <w:sz w:val="22"/>
-          <w:szCs w:val="22"/>
-        </w:rPr>
-        <w:t xml:space="preserve"> [1]</w:t>
+          <w:sz w:val="22"/>
+          <w:szCs w:val="22"/>
+        </w:rPr>
+        <w:t xml:space="preserve">What governs </w:t>
+      </w:r>
+      <w:r>
+        <w:rPr>
+          <w:rFonts w:ascii="Arial" w:hAnsi="Arial"/>
+          <w:sz w:val="22"/>
+          <w:szCs w:val="22"/>
+        </w:rPr>
+        <w:t xml:space="preserve">how much information </w:t>
+      </w:r>
+      <w:r>
+        <w:rPr>
+          <w:rFonts w:ascii="Arial" w:hAnsi="Arial"/>
+          <w:sz w:val="22"/>
+          <w:szCs w:val="22"/>
+        </w:rPr>
+        <w:t xml:space="preserve">speakers </w:t>
+      </w:r>
+      <w:r>
+        <w:rPr>
+          <w:rFonts w:ascii="Arial" w:hAnsi="Arial"/>
+          <w:sz w:val="22"/>
+          <w:szCs w:val="22"/>
+        </w:rPr>
+        <w:t xml:space="preserve">include in referring expressions? </w:t>
+      </w:r>
+      <w:r>
+        <w:rPr>
+          <w:rFonts w:ascii="Arial" w:hAnsi="Arial"/>
+          <w:sz w:val="22"/>
+          <w:szCs w:val="22"/>
+        </w:rPr>
+        <w:t xml:space="preserve">One </w:t>
+      </w:r>
+      <w:r>
+        <w:rPr>
+          <w:rFonts w:ascii="Arial" w:hAnsi="Arial"/>
+          <w:sz w:val="22"/>
+          <w:szCs w:val="22"/>
+        </w:rPr>
+        <w:t xml:space="preserve">important pressure is for speakers to </w:t>
+      </w:r>
+      <w:r>
+        <w:rPr>
+          <w:rFonts w:ascii="Arial" w:hAnsi="Arial"/>
+          <w:sz w:val="22"/>
+          <w:szCs w:val="22"/>
+        </w:rPr>
+        <w:t>include just enough information for their interlocutor to uniquely select an intended referent from among a set of potential referents</w:t>
+      </w:r>
+      <w:r>
+        <w:rPr>
+          <w:rFonts w:ascii="Arial" w:hAnsi="Arial"/>
+          <w:sz w:val="22"/>
+          <w:szCs w:val="22"/>
+        </w:rPr>
+        <w:t xml:space="preserve"> </w:t>
+      </w:r>
+      <w:r>
+        <w:rPr>
+          <w:rFonts w:ascii="Arial" w:hAnsi="Arial"/>
+          <w:sz w:val="22"/>
+          <w:szCs w:val="22"/>
+        </w:rPr>
+        <w:t>[3]</w:t>
       </w:r>
       <w:r>
         <w:rPr>
@@ -550,128 +203,74 @@
           <w:sz w:val="22"/>
           <w:szCs w:val="22"/>
         </w:rPr>
-        <w:t xml:space="preserve"> Taking inspiration from</w:t>
-      </w:r>
-      <w:r>
-        <w:rPr>
-          <w:rFonts w:ascii="Arial" w:hAnsi="Arial"/>
-          <w:sz w:val="22"/>
-          <w:szCs w:val="22"/>
-        </w:rPr>
-        <w:t xml:space="preserve"> [2]</w:t>
-      </w:r>
-      <w:r>
-        <w:rPr>
-          <w:rFonts w:ascii="Arial" w:hAnsi="Arial"/>
-          <w:sz w:val="22"/>
-          <w:szCs w:val="22"/>
-        </w:rPr>
-        <w:t>, utterances (simple nouns like “banana”, simple color adjectives like “blue”, and modified noun phrases like “blue banana”) are taken to have a graded semantics: rather than assuming that the bananas shown in Fig. 1a)-1d) are equally good instances of “banana”</w:t>
-      </w:r>
-      <w:r>
-        <w:rPr>
-          <w:rFonts w:ascii="Arial" w:hAnsi="Arial"/>
-          <w:sz w:val="22"/>
-          <w:szCs w:val="22"/>
-        </w:rPr>
-        <w:t xml:space="preserve"> or that all shades are equally “blue”</w:t>
-      </w:r>
-      <w:r>
-        <w:rPr>
-          <w:rFonts w:ascii="Arial" w:hAnsi="Arial"/>
-          <w:sz w:val="22"/>
-          <w:szCs w:val="22"/>
-        </w:rPr>
-        <w:t xml:space="preserve">, we empirically elicited </w:t>
-      </w:r>
-      <w:r>
-        <w:rPr>
-          <w:rFonts w:ascii="Arial" w:hAnsi="Arial"/>
-          <w:sz w:val="22"/>
-          <w:szCs w:val="22"/>
-        </w:rPr>
-        <w:t xml:space="preserve">object-utterance typicality values </w:t>
-      </w:r>
-      <w:r>
-        <w:rPr>
-          <w:rFonts w:ascii="Arial" w:hAnsi="Arial"/>
-          <w:sz w:val="22"/>
-          <w:szCs w:val="22"/>
-        </w:rPr>
-        <w:t xml:space="preserve">on Mechanical Turk </w:t>
-      </w:r>
-      <w:r>
-        <w:rPr>
-          <w:rFonts w:ascii="Arial" w:hAnsi="Arial"/>
-          <w:sz w:val="22"/>
-          <w:szCs w:val="22"/>
-        </w:rPr>
-        <w:t xml:space="preserve">for all </w:t>
-      </w:r>
-      <w:r>
-        <w:rPr>
-          <w:rFonts w:ascii="Arial" w:hAnsi="Arial"/>
-          <w:sz w:val="22"/>
-          <w:szCs w:val="22"/>
-        </w:rPr>
-        <w:t xml:space="preserve">possible </w:t>
-      </w:r>
-      <w:r>
-        <w:rPr>
-          <w:rFonts w:ascii="Arial" w:hAnsi="Arial"/>
-          <w:sz w:val="22"/>
-          <w:szCs w:val="22"/>
-        </w:rPr>
-        <w:t xml:space="preserve">utterances. </w:t>
-      </w:r>
-      <w:r>
-        <w:rPr>
-          <w:rFonts w:ascii="Arial" w:hAnsi="Arial"/>
-          <w:sz w:val="22"/>
-          <w:szCs w:val="22"/>
-        </w:rPr>
-        <w:t xml:space="preserve">The pragmatic speaker </w:t>
-      </w:r>
-      <w:r>
-        <w:rPr>
-          <w:rFonts w:ascii="Arial" w:hAnsi="Arial"/>
-          <w:sz w:val="22"/>
-          <w:szCs w:val="22"/>
-        </w:rPr>
-        <w:t>selects utterances proportionally to the likelihood that a literal listener using these graded semantics will select the</w:t>
-      </w:r>
-      <w:r>
-        <w:rPr>
-          <w:rFonts w:ascii="Arial" w:hAnsi="Arial"/>
-          <w:sz w:val="22"/>
-          <w:szCs w:val="22"/>
-        </w:rPr>
-        <w:t xml:space="preserve"> correct object. Hence, because the listener is more likely to select </w:t>
-      </w:r>
-      <w:r>
-        <w:rPr>
-          <w:rFonts w:ascii="Arial" w:hAnsi="Arial"/>
-          <w:sz w:val="22"/>
-          <w:szCs w:val="22"/>
-        </w:rPr>
-        <w:t xml:space="preserve">a </w:t>
-      </w:r>
-      <w:r>
-        <w:rPr>
-          <w:rFonts w:ascii="Arial" w:hAnsi="Arial"/>
-          <w:sz w:val="22"/>
-          <w:szCs w:val="22"/>
-        </w:rPr>
-        <w:t>typical yellow banana upon hearing</w:t>
-      </w:r>
-      <w:r>
-        <w:rPr>
-          <w:rFonts w:ascii="Arial" w:hAnsi="Arial"/>
-          <w:sz w:val="22"/>
-          <w:szCs w:val="22"/>
-        </w:rPr>
-        <w:t xml:space="preserve"> “banana</w:t>
-      </w:r>
+        <w:t xml:space="preserve"> In Fig. 1, this </w:t>
+      </w:r>
+      <w:r>
+        <w:rPr>
+          <w:rFonts w:ascii="Arial" w:hAnsi="Arial"/>
+          <w:sz w:val="22"/>
+          <w:szCs w:val="22"/>
+        </w:rPr>
+        <w:t xml:space="preserve">amounts </w:t>
+      </w:r>
+      <w:r>
+        <w:rPr>
+          <w:rFonts w:ascii="Arial" w:hAnsi="Arial"/>
+          <w:sz w:val="22"/>
+          <w:szCs w:val="22"/>
+        </w:rPr>
+        <w:t xml:space="preserve">to calling the </w:t>
+      </w:r>
+      <w:r>
+        <w:rPr>
+          <w:rFonts w:ascii="Arial" w:hAnsi="Arial"/>
+          <w:sz w:val="22"/>
+          <w:szCs w:val="22"/>
+        </w:rPr>
+        <w:t>target object a “banana” in 1a), where there is no competing banana; but a “yellow banana” in 1c), where there is a competing (brown) banana.</w:t>
+      </w:r>
+      <w:r>
+        <w:rPr>
+          <w:rFonts w:ascii="Arial" w:hAnsi="Arial"/>
+          <w:sz w:val="22"/>
+          <w:szCs w:val="22"/>
+        </w:rPr>
+        <w:t xml:space="preserve"> </w:t>
+      </w:r>
+      <w:r>
+        <w:rPr>
+          <w:rFonts w:ascii="Arial" w:hAnsi="Arial"/>
+          <w:sz w:val="22"/>
+          <w:szCs w:val="22"/>
+        </w:rPr>
+        <w:t xml:space="preserve">However, speakers also have a well-documented preference to mention properties </w:t>
+      </w:r>
+      <w:r>
+        <w:rPr>
+          <w:rFonts w:ascii="Arial" w:hAnsi="Arial"/>
+          <w:sz w:val="22"/>
+          <w:szCs w:val="22"/>
+        </w:rPr>
+        <w:t xml:space="preserve">of objects </w:t>
+      </w:r>
+      <w:r>
+        <w:rPr>
+          <w:rFonts w:ascii="Arial" w:hAnsi="Arial"/>
+          <w:sz w:val="22"/>
+          <w:szCs w:val="22"/>
+        </w:rPr>
+        <w:t>“</w:t>
+      </w:r>
+      <w:proofErr w:type="spellStart"/>
+      <w:r>
+        <w:rPr>
+          <w:rFonts w:ascii="Arial" w:hAnsi="Arial"/>
+          <w:sz w:val="22"/>
+          <w:szCs w:val="22"/>
+        </w:rPr>
+        <w:t>overinformatively</w:t>
+      </w:r>
+      <w:proofErr w:type="spellEnd"/>
       <w:r>
         <w:rPr>
           <w:rFonts w:ascii="Arial" w:hAnsi="Arial"/>
@@ -686,39 +285,193 @@
           <w:sz w:val="22"/>
           <w:szCs w:val="22"/>
         </w:rPr>
-        <w:t xml:space="preserve"> over non-banana competitors,</w:t>
-      </w:r>
-      <w:r>
-        <w:rPr>
-          <w:rFonts w:ascii="Arial" w:hAnsi="Arial"/>
-          <w:sz w:val="22"/>
-          <w:szCs w:val="22"/>
-        </w:rPr>
-        <w:t xml:space="preserve"> it is more informative for the speaker to mention</w:t>
-      </w:r>
-      <w:r>
-        <w:rPr>
-          <w:rFonts w:ascii="Arial" w:hAnsi="Arial"/>
-          <w:sz w:val="22"/>
-          <w:szCs w:val="22"/>
-        </w:rPr>
-        <w:t xml:space="preserve"> “COLOR banana</w:t>
-      </w:r>
-      <w:r>
-        <w:rPr>
-          <w:rFonts w:ascii="Arial" w:hAnsi="Arial"/>
-          <w:sz w:val="22"/>
-          <w:szCs w:val="22"/>
-        </w:rPr>
-        <w:t>”</w:t>
-      </w:r>
-      <w:r>
-        <w:rPr>
-          <w:rFonts w:ascii="Arial" w:hAnsi="Arial"/>
-          <w:sz w:val="22"/>
-          <w:szCs w:val="22"/>
-        </w:rPr>
-        <w:t xml:space="preserve"> when the intended referent is atypical.</w:t>
+        <w:t>, especially color</w:t>
+      </w:r>
+      <w:r>
+        <w:rPr>
+          <w:rFonts w:ascii="Arial" w:hAnsi="Arial"/>
+          <w:sz w:val="22"/>
+          <w:szCs w:val="22"/>
+        </w:rPr>
+        <w:t xml:space="preserve"> </w:t>
+      </w:r>
+      <w:r>
+        <w:rPr>
+          <w:rFonts w:ascii="Arial" w:hAnsi="Arial"/>
+          <w:sz w:val="22"/>
+          <w:szCs w:val="22"/>
+        </w:rPr>
+        <w:t>[4]</w:t>
+      </w:r>
+      <w:r>
+        <w:rPr>
+          <w:rFonts w:ascii="Arial" w:hAnsi="Arial"/>
+          <w:sz w:val="22"/>
+          <w:szCs w:val="22"/>
+        </w:rPr>
+        <w:t>.</w:t>
+      </w:r>
+      <w:r>
+        <w:rPr>
+          <w:rFonts w:ascii="Arial" w:hAnsi="Arial"/>
+          <w:sz w:val="22"/>
+          <w:szCs w:val="22"/>
+        </w:rPr>
+        <w:t xml:space="preserve"> For example, speakers are likely to call the banana in </w:t>
+      </w:r>
+      <w:r>
+        <w:rPr>
+          <w:rFonts w:ascii="Arial" w:hAnsi="Arial"/>
+          <w:sz w:val="22"/>
+          <w:szCs w:val="22"/>
+        </w:rPr>
+        <w:t>1c) a “brown banana” some of the time.</w:t>
+      </w:r>
+      <w:r>
+        <w:rPr>
+          <w:rFonts w:ascii="Arial" w:hAnsi="Arial"/>
+          <w:sz w:val="22"/>
+          <w:szCs w:val="22"/>
+        </w:rPr>
+        <w:t xml:space="preserve"> </w:t>
+      </w:r>
+      <w:r>
+        <w:rPr>
+          <w:rFonts w:ascii="Arial" w:hAnsi="Arial"/>
+          <w:sz w:val="22"/>
+          <w:szCs w:val="22"/>
+        </w:rPr>
+        <w:t>More precisely, s</w:t>
+      </w:r>
+      <w:r>
+        <w:rPr>
+          <w:rFonts w:ascii="Arial" w:hAnsi="Arial"/>
+          <w:sz w:val="22"/>
+          <w:szCs w:val="22"/>
+        </w:rPr>
+        <w:t xml:space="preserve">peakers tend to </w:t>
+      </w:r>
+      <w:r>
+        <w:rPr>
+          <w:rFonts w:ascii="Arial" w:hAnsi="Arial"/>
+          <w:sz w:val="22"/>
+          <w:szCs w:val="22"/>
+        </w:rPr>
+        <w:t xml:space="preserve">mention atypical </w:t>
+      </w:r>
+      <w:r>
+        <w:rPr>
+          <w:rFonts w:ascii="Arial" w:hAnsi="Arial"/>
+          <w:sz w:val="22"/>
+          <w:szCs w:val="22"/>
+        </w:rPr>
+        <w:t xml:space="preserve">rather than typical </w:t>
+      </w:r>
+      <w:r>
+        <w:rPr>
+          <w:rFonts w:ascii="Arial" w:hAnsi="Arial"/>
+          <w:sz w:val="22"/>
+          <w:szCs w:val="22"/>
+        </w:rPr>
+        <w:t xml:space="preserve">properties of objects </w:t>
+      </w:r>
+      <w:proofErr w:type="spellStart"/>
+      <w:r>
+        <w:rPr>
+          <w:rFonts w:ascii="Arial" w:hAnsi="Arial"/>
+          <w:sz w:val="22"/>
+          <w:szCs w:val="22"/>
+        </w:rPr>
+        <w:t>overinformatively</w:t>
+      </w:r>
+      <w:proofErr w:type="spellEnd"/>
+      <w:r>
+        <w:rPr>
+          <w:rFonts w:ascii="Arial" w:hAnsi="Arial"/>
+          <w:sz w:val="22"/>
+          <w:szCs w:val="22"/>
+        </w:rPr>
+        <w:t xml:space="preserve"> [5] [6] [7]</w:t>
+      </w:r>
+      <w:r>
+        <w:rPr>
+          <w:rFonts w:ascii="Arial" w:hAnsi="Arial"/>
+          <w:sz w:val="22"/>
+          <w:szCs w:val="22"/>
+        </w:rPr>
+        <w:t xml:space="preserve">. For example, a banana is more likely to be called a </w:t>
+      </w:r>
+      <w:r>
+        <w:rPr>
+          <w:rFonts w:ascii="Arial" w:hAnsi="Arial"/>
+          <w:sz w:val="22"/>
+          <w:szCs w:val="22"/>
+        </w:rPr>
+        <w:t xml:space="preserve">“blue banana” </w:t>
+      </w:r>
+      <w:r>
+        <w:rPr>
+          <w:rFonts w:ascii="Arial" w:hAnsi="Arial"/>
+          <w:sz w:val="22"/>
+          <w:szCs w:val="22"/>
+        </w:rPr>
+        <w:t xml:space="preserve">if it is </w:t>
+      </w:r>
+      <w:r>
+        <w:rPr>
+          <w:rFonts w:ascii="Arial" w:hAnsi="Arial"/>
+          <w:sz w:val="22"/>
+          <w:szCs w:val="22"/>
+        </w:rPr>
+        <w:t>blue</w:t>
+      </w:r>
+      <w:r>
+        <w:rPr>
+          <w:rFonts w:ascii="Arial" w:hAnsi="Arial"/>
+          <w:sz w:val="22"/>
+          <w:szCs w:val="22"/>
+        </w:rPr>
+        <w:t xml:space="preserve"> and more likely </w:t>
+      </w:r>
+      <w:r>
+        <w:rPr>
+          <w:rFonts w:ascii="Arial" w:hAnsi="Arial"/>
+          <w:sz w:val="22"/>
+          <w:szCs w:val="22"/>
+        </w:rPr>
+        <w:t xml:space="preserve">just </w:t>
+      </w:r>
+      <w:r>
+        <w:rPr>
+          <w:rFonts w:ascii="Arial" w:hAnsi="Arial"/>
+          <w:sz w:val="22"/>
+          <w:szCs w:val="22"/>
+        </w:rPr>
+        <w:t xml:space="preserve">to be called a </w:t>
+      </w:r>
+      <w:r>
+        <w:rPr>
+          <w:rFonts w:ascii="Arial" w:hAnsi="Arial"/>
+          <w:sz w:val="22"/>
+          <w:szCs w:val="22"/>
+        </w:rPr>
+        <w:t xml:space="preserve">“banana” </w:t>
+      </w:r>
+      <w:r>
+        <w:rPr>
+          <w:rFonts w:ascii="Arial" w:hAnsi="Arial"/>
+          <w:sz w:val="22"/>
+          <w:szCs w:val="22"/>
+        </w:rPr>
+        <w:t>if it is yellow.</w:t>
+      </w:r>
+      <w:r>
+        <w:rPr>
+          <w:rFonts w:ascii="Arial" w:hAnsi="Arial"/>
+          <w:sz w:val="22"/>
+          <w:szCs w:val="22"/>
+        </w:rPr>
+        <w:t xml:space="preserve"> </w:t>
       </w:r>
     </w:p>
     <w:p>
@@ -732,100 +485,170 @@
       <w:r>
         <w:rPr>
           <w:rFonts w:ascii="Arial" w:hAnsi="Arial"/>
-          <w:b/>
-          <w:sz w:val="22"/>
-          <w:szCs w:val="22"/>
-        </w:rPr>
-        <w:t>Production e</w:t>
-      </w:r>
-      <w:r>
-        <w:rPr>
-          <w:rFonts w:ascii="Arial" w:hAnsi="Arial"/>
-          <w:b/>
-          <w:sz w:val="22"/>
-          <w:szCs w:val="22"/>
-        </w:rPr>
-        <w:t xml:space="preserve">xperiment. </w:t>
-      </w:r>
-      <w:r>
-        <w:rPr>
-          <w:rFonts w:ascii="Arial" w:hAnsi="Arial"/>
-          <w:sz w:val="22"/>
-          <w:szCs w:val="22"/>
-        </w:rPr>
-        <w:t xml:space="preserve">In order to evaluate the RSA model quantitatively, we collected freely produced referring expressions in a multi-player online reference game experiment using contexts such as those depicted in Fig. 1. 60 pairs of participants were recruited through MTurk and randomly assigned to speaker and listener role. Speakers </w:t>
-      </w:r>
-      <w:r>
-        <w:rPr>
-          <w:rFonts w:ascii="Arial" w:hAnsi="Arial"/>
-          <w:sz w:val="22"/>
-          <w:szCs w:val="22"/>
-        </w:rPr>
-        <w:t>used a chat window to</w:t>
-      </w:r>
-      <w:r>
-        <w:rPr>
-          <w:rFonts w:ascii="Arial" w:hAnsi="Arial"/>
-          <w:sz w:val="22"/>
-          <w:szCs w:val="22"/>
-        </w:rPr>
-        <w:t xml:space="preserve"> produce a referring expression that would allow the listener to click on the target object. Once listeners made a choice by clicking on an object, feedback was provided to both participants.</w:t>
-      </w:r>
-      <w:r>
-        <w:rPr>
-          <w:rFonts w:ascii="Arial" w:hAnsi="Arial"/>
-          <w:sz w:val="22"/>
-          <w:szCs w:val="22"/>
-        </w:rPr>
-        <w:t xml:space="preserve"> Stimuli were photo-realistic depictions of food items that occurred in three different colors, which differed in </w:t>
-      </w:r>
-      <w:r>
-        <w:rPr>
-          <w:rFonts w:ascii="Arial" w:hAnsi="Arial"/>
-          <w:sz w:val="22"/>
-          <w:szCs w:val="22"/>
-        </w:rPr>
-        <w:t>typical</w:t>
-      </w:r>
-      <w:r>
-        <w:rPr>
-          <w:rFonts w:ascii="Arial" w:hAnsi="Arial"/>
-          <w:sz w:val="22"/>
-          <w:szCs w:val="22"/>
-        </w:rPr>
-        <w:t>ity</w:t>
-      </w:r>
-      <w:r>
-        <w:rPr>
-          <w:rFonts w:ascii="Arial" w:hAnsi="Arial"/>
-          <w:sz w:val="22"/>
-          <w:szCs w:val="22"/>
-        </w:rPr>
-        <w:t>.</w:t>
-      </w:r>
-      <w:r>
-        <w:rPr>
-          <w:rFonts w:ascii="Arial" w:hAnsi="Arial"/>
-          <w:sz w:val="22"/>
-          <w:szCs w:val="22"/>
-        </w:rPr>
-        <w:t xml:space="preserve"> Conditions differed in whether mentioning color was “informative” (necessary for uniquely establishing reference, 1c-d) or “overinformative” (1a-b); and whether there was a competitor </w:t>
-      </w:r>
-      <w:r>
-        <w:rPr>
-          <w:rFonts w:ascii="Arial" w:hAnsi="Arial"/>
-          <w:sz w:val="22"/>
-          <w:szCs w:val="22"/>
-        </w:rPr>
-        <w:t xml:space="preserve">from another food category </w:t>
-      </w:r>
-      <w:r>
-        <w:rPr>
-          <w:rFonts w:ascii="Arial" w:hAnsi="Arial"/>
-          <w:sz w:val="22"/>
-          <w:szCs w:val="22"/>
-        </w:rPr>
-        <w:t>of the same color (1b/1d) or not (1a/1c).</w:t>
+          <w:sz w:val="22"/>
+          <w:szCs w:val="22"/>
+        </w:rPr>
+        <w:t>An account of why more typical properties are less likely to be mentioned is lacking. Some have proposed that it is</w:t>
+      </w:r>
+      <w:r>
+        <w:rPr>
+          <w:rFonts w:ascii="Arial" w:hAnsi="Arial"/>
+          <w:sz w:val="22"/>
+          <w:szCs w:val="22"/>
+        </w:rPr>
+        <w:t xml:space="preserve"> due to </w:t>
+      </w:r>
+      <w:r>
+        <w:rPr>
+          <w:rFonts w:ascii="Arial" w:hAnsi="Arial"/>
+          <w:sz w:val="22"/>
+          <w:szCs w:val="22"/>
+        </w:rPr>
+        <w:t>a speaker-internal pressur</w:t>
+      </w:r>
+      <w:r>
+        <w:rPr>
+          <w:rFonts w:ascii="Arial" w:hAnsi="Arial"/>
+          <w:sz w:val="22"/>
+          <w:szCs w:val="22"/>
+        </w:rPr>
+        <w:t>e to mention salient properties; o</w:t>
+      </w:r>
+      <w:r>
+        <w:rPr>
+          <w:rFonts w:ascii="Arial" w:hAnsi="Arial"/>
+          <w:sz w:val="22"/>
+          <w:szCs w:val="22"/>
+        </w:rPr>
+        <w:t xml:space="preserve">thers have proposed that speakers </w:t>
+      </w:r>
+      <w:r>
+        <w:rPr>
+          <w:rFonts w:ascii="Arial" w:hAnsi="Arial"/>
+          <w:sz w:val="22"/>
+          <w:szCs w:val="22"/>
+        </w:rPr>
+        <w:t xml:space="preserve">aim </w:t>
+      </w:r>
+      <w:r>
+        <w:rPr>
+          <w:rFonts w:ascii="Arial" w:hAnsi="Arial"/>
+          <w:sz w:val="22"/>
+          <w:szCs w:val="22"/>
+        </w:rPr>
+        <w:t xml:space="preserve">to facilitate the listener’s </w:t>
+      </w:r>
+      <w:r>
+        <w:rPr>
+          <w:rFonts w:ascii="Arial" w:hAnsi="Arial"/>
+          <w:sz w:val="22"/>
+          <w:szCs w:val="22"/>
+        </w:rPr>
+        <w:t>visual search</w:t>
+      </w:r>
+      <w:r>
+        <w:rPr>
+          <w:rFonts w:ascii="Arial" w:hAnsi="Arial"/>
+          <w:sz w:val="22"/>
+          <w:szCs w:val="22"/>
+        </w:rPr>
+        <w:t xml:space="preserve">. </w:t>
+      </w:r>
+      <w:r>
+        <w:rPr>
+          <w:rFonts w:ascii="Arial" w:hAnsi="Arial"/>
+          <w:sz w:val="22"/>
+          <w:szCs w:val="22"/>
+        </w:rPr>
+        <w:t>W</w:t>
+      </w:r>
+      <w:r>
+        <w:rPr>
+          <w:rFonts w:ascii="Arial" w:hAnsi="Arial"/>
+          <w:sz w:val="22"/>
+          <w:szCs w:val="22"/>
+        </w:rPr>
+        <w:t>e ask</w:t>
+      </w:r>
+      <w:r>
+        <w:rPr>
+          <w:rFonts w:ascii="Arial" w:hAnsi="Arial"/>
+          <w:sz w:val="22"/>
+          <w:szCs w:val="22"/>
+        </w:rPr>
+        <w:t>:</w:t>
+      </w:r>
+      <w:r>
+        <w:rPr>
+          <w:rFonts w:ascii="Arial" w:hAnsi="Arial"/>
+          <w:sz w:val="22"/>
+          <w:szCs w:val="22"/>
+        </w:rPr>
+        <w:t xml:space="preserve"> when </w:t>
+      </w:r>
+      <w:r>
+        <w:rPr>
+          <w:rFonts w:ascii="Arial" w:hAnsi="Arial"/>
+          <w:sz w:val="22"/>
+          <w:szCs w:val="22"/>
+        </w:rPr>
+        <w:t xml:space="preserve">should </w:t>
+      </w:r>
+      <w:r>
+        <w:rPr>
+          <w:rFonts w:ascii="Arial" w:hAnsi="Arial"/>
+          <w:sz w:val="22"/>
+          <w:szCs w:val="22"/>
+        </w:rPr>
+        <w:t xml:space="preserve">a </w:t>
+      </w:r>
+      <w:r>
+        <w:rPr>
+          <w:rFonts w:ascii="Arial" w:hAnsi="Arial"/>
+          <w:sz w:val="22"/>
+          <w:szCs w:val="22"/>
+        </w:rPr>
+        <w:t xml:space="preserve">rational speaker with the goal </w:t>
+      </w:r>
+      <w:r>
+        <w:rPr>
+          <w:rFonts w:ascii="Arial" w:hAnsi="Arial"/>
+          <w:sz w:val="22"/>
+          <w:szCs w:val="22"/>
+        </w:rPr>
+        <w:t>of communicating</w:t>
+      </w:r>
+      <w:r>
+        <w:rPr>
+          <w:rFonts w:ascii="Arial" w:hAnsi="Arial"/>
+          <w:sz w:val="22"/>
+          <w:szCs w:val="22"/>
+        </w:rPr>
+        <w:t xml:space="preserve"> </w:t>
+      </w:r>
+      <w:r>
+        <w:rPr>
+          <w:rFonts w:ascii="Arial" w:hAnsi="Arial"/>
+          <w:sz w:val="22"/>
+          <w:szCs w:val="22"/>
+        </w:rPr>
+        <w:t xml:space="preserve">an </w:t>
+      </w:r>
+      <w:r>
+        <w:rPr>
+          <w:rFonts w:ascii="Arial" w:hAnsi="Arial"/>
+          <w:sz w:val="22"/>
+          <w:szCs w:val="22"/>
+        </w:rPr>
+        <w:t xml:space="preserve">intended referent </w:t>
+      </w:r>
+      <w:r>
+        <w:rPr>
+          <w:rFonts w:ascii="Arial" w:hAnsi="Arial"/>
+          <w:sz w:val="22"/>
+          <w:szCs w:val="22"/>
+        </w:rPr>
+        <w:t xml:space="preserve">mention an object’s color? </w:t>
       </w:r>
       <w:r>
         <w:rPr>
@@ -851,136 +674,305 @@
           <w:sz w:val="22"/>
           <w:szCs w:val="22"/>
         </w:rPr>
-        <w:t xml:space="preserve">Results </w:t>
-      </w:r>
-      <w:r>
-        <w:rPr>
-          <w:rFonts w:ascii="Arial" w:hAnsi="Arial"/>
-          <w:sz w:val="22"/>
-          <w:szCs w:val="22"/>
-        </w:rPr>
-        <w:t>are visualized in Fig. 2</w:t>
-      </w:r>
-      <w:r>
-        <w:rPr>
-          <w:rFonts w:ascii="Arial" w:hAnsi="Arial"/>
-          <w:b/>
-          <w:sz w:val="22"/>
-          <w:szCs w:val="22"/>
-        </w:rPr>
-        <w:t xml:space="preserve">. </w:t>
-      </w:r>
-      <w:r>
-        <w:rPr>
-          <w:rFonts w:ascii="Arial" w:hAnsi="Arial"/>
-          <w:sz w:val="22"/>
-          <w:szCs w:val="22"/>
-        </w:rPr>
-        <w:t xml:space="preserve">For ease of exposition (and following previous literature), we focus on whether or not color was mentioned at all (though the RSA model predicts the entire utterance distribution for each of the unique 1085 contexts). Color was mentioned more often in informative than </w:t>
-      </w:r>
-      <w:r>
-        <w:rPr>
-          <w:rFonts w:ascii="Arial" w:hAnsi="Arial"/>
-          <w:sz w:val="22"/>
-          <w:szCs w:val="22"/>
-        </w:rPr>
-        <w:t xml:space="preserve">in </w:t>
-      </w:r>
-      <w:r>
-        <w:rPr>
-          <w:rFonts w:ascii="Arial" w:hAnsi="Arial"/>
-          <w:sz w:val="22"/>
-          <w:szCs w:val="22"/>
-        </w:rPr>
-        <w:t>overinformative contexts (</w:t>
-      </w:r>
-      <w:r>
-        <w:rPr>
-          <w:rFonts w:ascii="Arial" w:hAnsi="Arial" w:cs="Arial"/>
-          <w:sz w:val="22"/>
-          <w:szCs w:val="22"/>
-        </w:rPr>
-        <w:t>β=5.27,p&lt;.0001</w:t>
-      </w:r>
-      <w:r>
-        <w:rPr>
-          <w:rFonts w:ascii="Arial" w:hAnsi="Arial"/>
-          <w:sz w:val="22"/>
-          <w:szCs w:val="22"/>
-        </w:rPr>
-        <w:t xml:space="preserve">) </w:t>
-      </w:r>
-      <w:r>
-        <w:rPr>
-          <w:rFonts w:ascii="Arial" w:hAnsi="Arial"/>
-          <w:sz w:val="22"/>
-          <w:szCs w:val="22"/>
-        </w:rPr>
-        <w:t>and more often when there was no color competitor than when there was (</w:t>
-      </w:r>
-      <w:r>
-        <w:rPr>
-          <w:rFonts w:ascii="Arial" w:hAnsi="Arial" w:cs="Arial"/>
-          <w:sz w:val="22"/>
-          <w:szCs w:val="22"/>
-        </w:rPr>
-        <w:t>β</w:t>
-      </w:r>
-      <w:r>
-        <w:rPr>
-          <w:rFonts w:ascii="Arial" w:hAnsi="Arial"/>
-          <w:sz w:val="22"/>
-          <w:szCs w:val="22"/>
-        </w:rPr>
-        <w:t>=.67,p&lt;.0001). Crucially, there was a main effect of typicality in the expected direction – the more typical an object was for the simple nominal expression, the less likely color was mentioned (</w:t>
-      </w:r>
-      <w:r>
-        <w:rPr>
-          <w:rFonts w:ascii="Arial" w:hAnsi="Arial" w:cs="Arial"/>
-          <w:sz w:val="22"/>
-          <w:szCs w:val="22"/>
-        </w:rPr>
-        <w:t>β=-4.11,p&lt;.0001</w:t>
-      </w:r>
-      <w:r>
-        <w:rPr>
-          <w:rFonts w:ascii="Arial" w:hAnsi="Arial"/>
-          <w:sz w:val="22"/>
-          <w:szCs w:val="22"/>
-        </w:rPr>
-        <w:t>)</w:t>
-      </w:r>
-      <w:r>
-        <w:rPr>
-          <w:rFonts w:ascii="Arial" w:hAnsi="Arial"/>
-          <w:sz w:val="22"/>
-          <w:szCs w:val="22"/>
-        </w:rPr>
-        <w:t>, replicating previous studies. However, t</w:t>
-      </w:r>
-      <w:r>
-        <w:rPr>
-          <w:rFonts w:ascii="Arial" w:hAnsi="Arial"/>
-          <w:sz w:val="22"/>
-          <w:szCs w:val="22"/>
-        </w:rPr>
-        <w:t xml:space="preserve">his was the case even </w:t>
-      </w:r>
-      <w:r>
-        <w:rPr>
-          <w:rFonts w:ascii="Arial" w:hAnsi="Arial"/>
-          <w:sz w:val="22"/>
-          <w:szCs w:val="22"/>
-        </w:rPr>
-        <w:t>when color was informative – in these cases, participants preferred to sometimes say “banana” for the very typical banana even though there was another banana present.</w:t>
-      </w:r>
-      <w:r>
-        <w:rPr>
-          <w:rFonts w:ascii="Arial" w:hAnsi="Arial"/>
-          <w:sz w:val="22"/>
-          <w:szCs w:val="22"/>
-        </w:rPr>
-        <w:t xml:space="preserve"> Bayesian Data Analysis suggests that the RSA model captures these data much better than a baseline model with deterministic semantics (r=.8).</w:t>
+        <w:t xml:space="preserve">Model. </w:t>
+      </w:r>
+      <w:r>
+        <w:rPr>
+          <w:rFonts w:ascii="Arial" w:hAnsi="Arial"/>
+          <w:sz w:val="22"/>
+          <w:szCs w:val="22"/>
+        </w:rPr>
+        <w:t xml:space="preserve">We </w:t>
+      </w:r>
+      <w:r>
+        <w:rPr>
+          <w:rFonts w:ascii="Arial" w:hAnsi="Arial"/>
+          <w:sz w:val="22"/>
+          <w:szCs w:val="22"/>
+        </w:rPr>
+        <w:t xml:space="preserve">model </w:t>
+      </w:r>
+      <w:r>
+        <w:rPr>
+          <w:rFonts w:ascii="Arial" w:hAnsi="Arial"/>
+          <w:sz w:val="22"/>
+          <w:szCs w:val="22"/>
+        </w:rPr>
+        <w:t xml:space="preserve">reference </w:t>
+      </w:r>
+      <w:r>
+        <w:rPr>
+          <w:rFonts w:ascii="Arial" w:hAnsi="Arial"/>
+          <w:sz w:val="22"/>
+          <w:szCs w:val="22"/>
+        </w:rPr>
+        <w:t>production within the Rational Speech Act framework</w:t>
+      </w:r>
+      <w:r>
+        <w:rPr>
+          <w:rFonts w:ascii="Arial" w:hAnsi="Arial"/>
+          <w:sz w:val="22"/>
+          <w:szCs w:val="22"/>
+        </w:rPr>
+        <w:t xml:space="preserve"> [1]</w:t>
+      </w:r>
+      <w:r>
+        <w:rPr>
+          <w:rFonts w:ascii="Arial" w:hAnsi="Arial"/>
+          <w:sz w:val="22"/>
+          <w:szCs w:val="22"/>
+        </w:rPr>
+        <w:t>.</w:t>
+      </w:r>
+      <w:r>
+        <w:rPr>
+          <w:rFonts w:ascii="Arial" w:hAnsi="Arial"/>
+          <w:sz w:val="22"/>
+          <w:szCs w:val="22"/>
+        </w:rPr>
+        <w:t xml:space="preserve"> Taking inspiration from</w:t>
+      </w:r>
+      <w:r>
+        <w:rPr>
+          <w:rFonts w:ascii="Arial" w:hAnsi="Arial"/>
+          <w:sz w:val="22"/>
+          <w:szCs w:val="22"/>
+        </w:rPr>
+        <w:t xml:space="preserve"> [2]</w:t>
+      </w:r>
+      <w:r>
+        <w:rPr>
+          <w:rFonts w:ascii="Arial" w:hAnsi="Arial"/>
+          <w:sz w:val="22"/>
+          <w:szCs w:val="22"/>
+        </w:rPr>
+        <w:t>, utterances (simple nouns like “banana”, simple color adjectives like “blue”, and modified noun phrases like “blue banana”) are taken to have a graded semantics: rather than assuming that the bananas shown in Fig. 1a)-1d) are equally good instances of “banana”</w:t>
+      </w:r>
+      <w:r>
+        <w:rPr>
+          <w:rFonts w:ascii="Arial" w:hAnsi="Arial"/>
+          <w:sz w:val="22"/>
+          <w:szCs w:val="22"/>
+        </w:rPr>
+        <w:t xml:space="preserve"> or that all shades are equally “blue”</w:t>
+      </w:r>
+      <w:r>
+        <w:rPr>
+          <w:rFonts w:ascii="Arial" w:hAnsi="Arial"/>
+          <w:sz w:val="22"/>
+          <w:szCs w:val="22"/>
+        </w:rPr>
+        <w:t xml:space="preserve">, we empirically elicited </w:t>
+      </w:r>
+      <w:r>
+        <w:rPr>
+          <w:rFonts w:ascii="Arial" w:hAnsi="Arial"/>
+          <w:sz w:val="22"/>
+          <w:szCs w:val="22"/>
+        </w:rPr>
+        <w:t xml:space="preserve">object-utterance typicality values </w:t>
+      </w:r>
+      <w:r>
+        <w:rPr>
+          <w:rFonts w:ascii="Arial" w:hAnsi="Arial"/>
+          <w:sz w:val="22"/>
+          <w:szCs w:val="22"/>
+        </w:rPr>
+        <w:t xml:space="preserve">on </w:t>
+      </w:r>
+      <w:proofErr w:type="spellStart"/>
+      <w:r>
+        <w:rPr>
+          <w:rFonts w:ascii="Arial" w:hAnsi="Arial"/>
+          <w:sz w:val="22"/>
+          <w:szCs w:val="22"/>
+        </w:rPr>
+        <w:t>MTurk</w:t>
+      </w:r>
+      <w:proofErr w:type="spellEnd"/>
+      <w:r>
+        <w:rPr>
+          <w:rFonts w:ascii="Arial" w:hAnsi="Arial"/>
+          <w:sz w:val="22"/>
+          <w:szCs w:val="22"/>
+        </w:rPr>
+        <w:t xml:space="preserve"> </w:t>
+      </w:r>
+      <w:r>
+        <w:rPr>
+          <w:rFonts w:ascii="Arial" w:hAnsi="Arial"/>
+          <w:sz w:val="22"/>
+          <w:szCs w:val="22"/>
+        </w:rPr>
+        <w:t xml:space="preserve">for all </w:t>
+      </w:r>
+      <w:r>
+        <w:rPr>
+          <w:rFonts w:ascii="Arial" w:hAnsi="Arial"/>
+          <w:sz w:val="22"/>
+          <w:szCs w:val="22"/>
+        </w:rPr>
+        <w:t xml:space="preserve">possible </w:t>
+      </w:r>
+      <w:r>
+        <w:rPr>
+          <w:rFonts w:ascii="Arial" w:hAnsi="Arial"/>
+          <w:sz w:val="22"/>
+          <w:szCs w:val="22"/>
+        </w:rPr>
+        <w:t xml:space="preserve">utterances. </w:t>
+      </w:r>
+      <w:r>
+        <w:rPr>
+          <w:rFonts w:ascii="Arial" w:hAnsi="Arial"/>
+          <w:sz w:val="22"/>
+          <w:szCs w:val="22"/>
+        </w:rPr>
+        <w:t xml:space="preserve">The pragmatic speaker </w:t>
+      </w:r>
+      <w:r>
+        <w:rPr>
+          <w:rFonts w:ascii="Arial" w:hAnsi="Arial"/>
+          <w:sz w:val="22"/>
+          <w:szCs w:val="22"/>
+        </w:rPr>
+        <w:t xml:space="preserve">selects utterances proportionally to the </w:t>
+      </w:r>
+      <w:r>
+        <w:rPr>
+          <w:rFonts w:ascii="Arial" w:hAnsi="Arial"/>
+          <w:sz w:val="22"/>
+          <w:szCs w:val="22"/>
+        </w:rPr>
+        <w:t xml:space="preserve">probability </w:t>
+      </w:r>
+      <w:r>
+        <w:rPr>
+          <w:rFonts w:ascii="Arial" w:hAnsi="Arial"/>
+          <w:sz w:val="22"/>
+          <w:szCs w:val="22"/>
+        </w:rPr>
+        <w:t xml:space="preserve">that a literal listener using </w:t>
+      </w:r>
+      <w:r>
+        <w:rPr>
+          <w:rFonts w:ascii="Arial" w:hAnsi="Arial"/>
+          <w:sz w:val="22"/>
+          <w:szCs w:val="22"/>
+        </w:rPr>
+        <w:t>a</w:t>
+      </w:r>
+      <w:r>
+        <w:rPr>
+          <w:rFonts w:ascii="Arial" w:hAnsi="Arial"/>
+          <w:sz w:val="22"/>
+          <w:szCs w:val="22"/>
+        </w:rPr>
+        <w:t xml:space="preserve"> graded semantics will select the</w:t>
+      </w:r>
+      <w:r>
+        <w:rPr>
+          <w:rFonts w:ascii="Arial" w:hAnsi="Arial"/>
+          <w:sz w:val="22"/>
+          <w:szCs w:val="22"/>
+        </w:rPr>
+        <w:t xml:space="preserve"> correct object. </w:t>
+      </w:r>
+      <w:r>
+        <w:rPr>
+          <w:rFonts w:ascii="Arial" w:hAnsi="Arial"/>
+          <w:sz w:val="22"/>
+          <w:szCs w:val="22"/>
+        </w:rPr>
+        <w:t>T</w:t>
+      </w:r>
+      <w:r>
+        <w:rPr>
+          <w:rFonts w:ascii="Arial" w:hAnsi="Arial"/>
+          <w:sz w:val="22"/>
+          <w:szCs w:val="22"/>
+        </w:rPr>
+        <w:t xml:space="preserve">he listener is more likely to select </w:t>
+      </w:r>
+      <w:r>
+        <w:rPr>
+          <w:rFonts w:ascii="Arial" w:hAnsi="Arial"/>
+          <w:sz w:val="22"/>
+          <w:szCs w:val="22"/>
+        </w:rPr>
+        <w:t xml:space="preserve">a </w:t>
+      </w:r>
+      <w:r>
+        <w:rPr>
+          <w:rFonts w:ascii="Arial" w:hAnsi="Arial"/>
+          <w:sz w:val="22"/>
+          <w:szCs w:val="22"/>
+        </w:rPr>
+        <w:t>typical yellow banana upon hearing</w:t>
+      </w:r>
+      <w:r>
+        <w:rPr>
+          <w:rFonts w:ascii="Arial" w:hAnsi="Arial"/>
+          <w:sz w:val="22"/>
+          <w:szCs w:val="22"/>
+        </w:rPr>
+        <w:t xml:space="preserve"> “banana</w:t>
+      </w:r>
+      <w:r>
+        <w:rPr>
+          <w:rFonts w:ascii="Arial" w:hAnsi="Arial"/>
+          <w:sz w:val="22"/>
+          <w:szCs w:val="22"/>
+        </w:rPr>
+        <w:t>,</w:t>
+      </w:r>
+      <w:r>
+        <w:rPr>
+          <w:rFonts w:ascii="Arial" w:hAnsi="Arial"/>
+          <w:sz w:val="22"/>
+          <w:szCs w:val="22"/>
+        </w:rPr>
+        <w:t xml:space="preserve">” </w:t>
+      </w:r>
+      <w:r>
+        <w:rPr>
+          <w:rFonts w:ascii="Arial" w:hAnsi="Arial"/>
+          <w:sz w:val="22"/>
+          <w:szCs w:val="22"/>
+        </w:rPr>
+        <w:t xml:space="preserve">thus </w:t>
+      </w:r>
+      <w:r>
+        <w:rPr>
+          <w:rFonts w:ascii="Arial" w:hAnsi="Arial"/>
+          <w:sz w:val="22"/>
+          <w:szCs w:val="22"/>
+        </w:rPr>
+        <w:t>it is more informative for the speaker to mention</w:t>
+      </w:r>
+      <w:r>
+        <w:rPr>
+          <w:rFonts w:ascii="Arial" w:hAnsi="Arial"/>
+          <w:sz w:val="22"/>
+          <w:szCs w:val="22"/>
+        </w:rPr>
+        <w:t xml:space="preserve"> “COLOR banana</w:t>
+      </w:r>
+      <w:r>
+        <w:rPr>
+          <w:rFonts w:ascii="Arial" w:hAnsi="Arial"/>
+          <w:sz w:val="22"/>
+          <w:szCs w:val="22"/>
+        </w:rPr>
+        <w:t>”</w:t>
+      </w:r>
+      <w:r>
+        <w:rPr>
+          <w:rFonts w:ascii="Arial" w:hAnsi="Arial"/>
+          <w:sz w:val="22"/>
+          <w:szCs w:val="22"/>
+        </w:rPr>
+        <w:t xml:space="preserve"> when the intended referent is atypical.</w:t>
       </w:r>
     </w:p>
     <w:p>
@@ -994,21 +986,465 @@
       <w:r>
         <w:rPr>
           <w:rFonts w:ascii="Arial" w:hAnsi="Arial"/>
-          <w:sz w:val="22"/>
-          <w:szCs w:val="22"/>
-        </w:rPr>
-        <w:t xml:space="preserve">We conclude that the systematicity with which speakers redundantly mention color implicates a system geared towards communicative efficiency rather than towards wasteful overinformativeness. We discuss potential extensions of this approach </w:t>
-      </w:r>
-      <w:r>
-        <w:rPr>
-          <w:rFonts w:ascii="Arial" w:hAnsi="Arial"/>
-          <w:sz w:val="22"/>
-          <w:szCs w:val="22"/>
-        </w:rPr>
-        <w:t>to</w:t>
+          <w:b/>
+          <w:sz w:val="22"/>
+          <w:szCs w:val="22"/>
+        </w:rPr>
+        <w:t>Production e</w:t>
+      </w:r>
+      <w:r>
+        <w:rPr>
+          <w:rFonts w:ascii="Arial" w:hAnsi="Arial"/>
+          <w:b/>
+          <w:sz w:val="22"/>
+          <w:szCs w:val="22"/>
+        </w:rPr>
+        <w:t xml:space="preserve">xperiment. </w:t>
+      </w:r>
+      <w:r>
+        <w:rPr>
+          <w:rFonts w:ascii="Arial" w:hAnsi="Arial"/>
+          <w:sz w:val="22"/>
+          <w:szCs w:val="22"/>
+        </w:rPr>
+        <w:t xml:space="preserve">In order to evaluate the RSA model quantitatively, we collected freely produced referring expressions in a multi-player online reference game experiment using contexts such as those depicted in Fig. 1. 60 pairs of participants were recruited through </w:t>
+      </w:r>
+      <w:proofErr w:type="spellStart"/>
+      <w:r>
+        <w:rPr>
+          <w:rFonts w:ascii="Arial" w:hAnsi="Arial"/>
+          <w:sz w:val="22"/>
+          <w:szCs w:val="22"/>
+        </w:rPr>
+        <w:t>MTurk</w:t>
+      </w:r>
+      <w:proofErr w:type="spellEnd"/>
+      <w:r>
+        <w:rPr>
+          <w:rFonts w:ascii="Arial" w:hAnsi="Arial"/>
+          <w:sz w:val="22"/>
+          <w:szCs w:val="22"/>
+        </w:rPr>
+        <w:t xml:space="preserve"> and randomly assigned to speaker and listener role. Speakers </w:t>
+      </w:r>
+      <w:r>
+        <w:rPr>
+          <w:rFonts w:ascii="Arial" w:hAnsi="Arial"/>
+          <w:sz w:val="22"/>
+          <w:szCs w:val="22"/>
+        </w:rPr>
+        <w:t>used a chat window to</w:t>
+      </w:r>
+      <w:r>
+        <w:rPr>
+          <w:rFonts w:ascii="Arial" w:hAnsi="Arial"/>
+          <w:sz w:val="22"/>
+          <w:szCs w:val="22"/>
+        </w:rPr>
+        <w:t xml:space="preserve"> produce a referring expression that would allow the listener to click on the target object. Once listeners made a choice by clicking on an object, feedback was provided to both participants.</w:t>
+      </w:r>
+      <w:r>
+        <w:rPr>
+          <w:rFonts w:ascii="Arial" w:hAnsi="Arial"/>
+          <w:sz w:val="22"/>
+          <w:szCs w:val="22"/>
+        </w:rPr>
+        <w:t xml:space="preserve"> Stimuli were photo-realistic depictions of food items that occurred in three different colors, which differed in </w:t>
+      </w:r>
+      <w:r>
+        <w:rPr>
+          <w:rFonts w:ascii="Arial" w:hAnsi="Arial"/>
+          <w:sz w:val="22"/>
+          <w:szCs w:val="22"/>
+        </w:rPr>
+        <w:t>typical</w:t>
+      </w:r>
+      <w:r>
+        <w:rPr>
+          <w:rFonts w:ascii="Arial" w:hAnsi="Arial"/>
+          <w:sz w:val="22"/>
+          <w:szCs w:val="22"/>
+        </w:rPr>
+        <w:t>ity</w:t>
+      </w:r>
+      <w:r>
+        <w:rPr>
+          <w:rFonts w:ascii="Arial" w:hAnsi="Arial"/>
+          <w:sz w:val="22"/>
+          <w:szCs w:val="22"/>
+        </w:rPr>
+        <w:t>.</w:t>
+      </w:r>
+      <w:r>
+        <w:rPr>
+          <w:rFonts w:ascii="Arial" w:hAnsi="Arial"/>
+          <w:sz w:val="22"/>
+          <w:szCs w:val="22"/>
+        </w:rPr>
+        <w:t xml:space="preserve"> Conditions differed in whether mentioning color was “informative” (necessary for uniquely establishing reference, 1c-d) or “</w:t>
+      </w:r>
+      <w:proofErr w:type="spellStart"/>
+      <w:r>
+        <w:rPr>
+          <w:rFonts w:ascii="Arial" w:hAnsi="Arial"/>
+          <w:sz w:val="22"/>
+          <w:szCs w:val="22"/>
+        </w:rPr>
+        <w:t>overinformative</w:t>
+      </w:r>
+      <w:proofErr w:type="spellEnd"/>
+      <w:r>
+        <w:rPr>
+          <w:rFonts w:ascii="Arial" w:hAnsi="Arial"/>
+          <w:sz w:val="22"/>
+          <w:szCs w:val="22"/>
+        </w:rPr>
+        <w:t xml:space="preserve">” (1a-b); and whether there was a competitor </w:t>
+      </w:r>
+      <w:r>
+        <w:rPr>
+          <w:rFonts w:ascii="Arial" w:hAnsi="Arial"/>
+          <w:sz w:val="22"/>
+          <w:szCs w:val="22"/>
+        </w:rPr>
+        <w:t xml:space="preserve">from another food category </w:t>
+      </w:r>
+      <w:r>
+        <w:rPr>
+          <w:rFonts w:ascii="Arial" w:hAnsi="Arial"/>
+          <w:sz w:val="22"/>
+          <w:szCs w:val="22"/>
+        </w:rPr>
+        <w:t>of the same color (1b/1d) or not (1a/1c).</w:t>
+      </w:r>
+      <w:r>
+        <w:rPr>
+          <w:rFonts w:ascii="Arial" w:hAnsi="Arial"/>
+          <w:sz w:val="22"/>
+          <w:szCs w:val="22"/>
+        </w:rPr>
+        <w:t xml:space="preserve"> </w:t>
+      </w:r>
+    </w:p>
+    <w:p>
+      <w:pPr>
+        <w:rPr>
+          <w:rFonts w:ascii="Arial" w:hAnsi="Arial"/>
+          <w:sz w:val="22"/>
+          <w:szCs w:val="22"/>
+        </w:rPr>
+      </w:pPr>
+      <w:r>
+        <w:rPr>
+          <w:rFonts w:ascii="Arial" w:hAnsi="Arial"/>
+          <w:b/>
+          <w:sz w:val="22"/>
+          <w:szCs w:val="22"/>
+        </w:rPr>
+        <w:t xml:space="preserve">Results </w:t>
+      </w:r>
+      <w:r>
+        <w:rPr>
+          <w:rFonts w:ascii="Arial" w:hAnsi="Arial"/>
+          <w:sz w:val="22"/>
+          <w:szCs w:val="22"/>
+        </w:rPr>
+        <w:t>are visualized in Fig. 2</w:t>
+      </w:r>
+      <w:r>
+        <w:rPr>
+          <w:rFonts w:ascii="Arial" w:hAnsi="Arial"/>
+          <w:b/>
+          <w:sz w:val="22"/>
+          <w:szCs w:val="22"/>
+        </w:rPr>
+        <w:t xml:space="preserve">. </w:t>
+      </w:r>
+      <w:r>
+        <w:rPr>
+          <w:rFonts w:ascii="Arial" w:hAnsi="Arial"/>
+          <w:sz w:val="22"/>
+          <w:szCs w:val="22"/>
+        </w:rPr>
+        <w:t>For ease of exposition</w:t>
+      </w:r>
+      <w:r>
+        <w:rPr>
+          <w:rFonts w:ascii="Arial" w:hAnsi="Arial"/>
+          <w:sz w:val="22"/>
+          <w:szCs w:val="22"/>
+        </w:rPr>
+        <w:t xml:space="preserve">, </w:t>
+      </w:r>
+      <w:r>
+        <w:rPr>
+          <w:rFonts w:ascii="Arial" w:hAnsi="Arial"/>
+          <w:sz w:val="22"/>
+          <w:szCs w:val="22"/>
+        </w:rPr>
+        <w:t xml:space="preserve">we focus on whether or not color was mentioned at all (though the RSA model predicts the entire utterance distribution for each of the unique 1085 contexts). Color was mentioned more often in informative than </w:t>
+      </w:r>
+      <w:r>
+        <w:rPr>
+          <w:rFonts w:ascii="Arial" w:hAnsi="Arial"/>
+          <w:sz w:val="22"/>
+          <w:szCs w:val="22"/>
+        </w:rPr>
+        <w:t xml:space="preserve">in </w:t>
+      </w:r>
+      <w:proofErr w:type="spellStart"/>
+      <w:r>
+        <w:rPr>
+          <w:rFonts w:ascii="Arial" w:hAnsi="Arial"/>
+          <w:sz w:val="22"/>
+          <w:szCs w:val="22"/>
+        </w:rPr>
+        <w:t>overinformative</w:t>
+      </w:r>
+      <w:proofErr w:type="spellEnd"/>
+      <w:r>
+        <w:rPr>
+          <w:rFonts w:ascii="Arial" w:hAnsi="Arial"/>
+          <w:sz w:val="22"/>
+          <w:szCs w:val="22"/>
+        </w:rPr>
+        <w:t xml:space="preserve"> contexts (</w:t>
+      </w:r>
+      <w:r>
+        <w:rPr>
+          <w:rFonts w:ascii="Arial" w:hAnsi="Arial" w:cs="Arial"/>
+          <w:sz w:val="22"/>
+          <w:szCs w:val="22"/>
+        </w:rPr>
+        <w:t>β=5.27,p&lt;</w:t>
+      </w:r>
+      <w:proofErr w:type="gramStart"/>
+      <w:r>
+        <w:rPr>
+          <w:rFonts w:ascii="Arial" w:hAnsi="Arial" w:cs="Arial"/>
+          <w:sz w:val="22"/>
+          <w:szCs w:val="22"/>
+        </w:rPr>
+        <w:t>.0001</w:t>
+      </w:r>
+      <w:proofErr w:type="gramEnd"/>
+      <w:r>
+        <w:rPr>
+          <w:rFonts w:ascii="Arial" w:hAnsi="Arial"/>
+          <w:sz w:val="22"/>
+          <w:szCs w:val="22"/>
+        </w:rPr>
+        <w:t xml:space="preserve">) </w:t>
+      </w:r>
+      <w:r>
+        <w:rPr>
+          <w:rFonts w:ascii="Arial" w:hAnsi="Arial"/>
+          <w:sz w:val="22"/>
+          <w:szCs w:val="22"/>
+        </w:rPr>
+        <w:t>and more often when there was no color competitor than when there was (</w:t>
+      </w:r>
+      <w:r>
+        <w:rPr>
+          <w:rFonts w:ascii="Arial" w:hAnsi="Arial" w:cs="Arial"/>
+          <w:sz w:val="22"/>
+          <w:szCs w:val="22"/>
+        </w:rPr>
+        <w:t>β</w:t>
+      </w:r>
+      <w:r>
+        <w:rPr>
+          <w:rFonts w:ascii="Arial" w:hAnsi="Arial"/>
+          <w:sz w:val="22"/>
+          <w:szCs w:val="22"/>
+        </w:rPr>
+        <w:t>=.67,p&lt;.0001). Crucially, there was a main effect of typicality in the expected direction – the more typical an object was for the simple nominal expression, the less likely color was mentioned (</w:t>
+      </w:r>
+      <w:r>
+        <w:rPr>
+          <w:rFonts w:ascii="Arial" w:hAnsi="Arial" w:cs="Arial"/>
+          <w:sz w:val="22"/>
+          <w:szCs w:val="22"/>
+        </w:rPr>
+        <w:t>β=-4.11,p&lt;</w:t>
+      </w:r>
+      <w:proofErr w:type="gramStart"/>
+      <w:r>
+        <w:rPr>
+          <w:rFonts w:ascii="Arial" w:hAnsi="Arial" w:cs="Arial"/>
+          <w:sz w:val="22"/>
+          <w:szCs w:val="22"/>
+        </w:rPr>
+        <w:t>.0001</w:t>
+      </w:r>
+      <w:proofErr w:type="gramEnd"/>
+      <w:r>
+        <w:rPr>
+          <w:rFonts w:ascii="Arial" w:hAnsi="Arial"/>
+          <w:sz w:val="22"/>
+          <w:szCs w:val="22"/>
+        </w:rPr>
+        <w:t>)</w:t>
+      </w:r>
+      <w:r>
+        <w:rPr>
+          <w:rFonts w:ascii="Arial" w:hAnsi="Arial"/>
+          <w:sz w:val="22"/>
+          <w:szCs w:val="22"/>
+        </w:rPr>
+        <w:t xml:space="preserve">, replicating previous studies. </w:t>
+      </w:r>
+      <w:r>
+        <w:rPr>
+          <w:rFonts w:ascii="Arial" w:hAnsi="Arial"/>
+          <w:sz w:val="22"/>
+          <w:szCs w:val="22"/>
+        </w:rPr>
+        <w:t>This</w:t>
+      </w:r>
+      <w:r>
+        <w:rPr>
+          <w:rFonts w:ascii="Arial" w:hAnsi="Arial"/>
+          <w:sz w:val="22"/>
+          <w:szCs w:val="22"/>
+        </w:rPr>
+        <w:t xml:space="preserve"> was the case even </w:t>
+      </w:r>
+      <w:r>
+        <w:rPr>
+          <w:rFonts w:ascii="Arial" w:hAnsi="Arial"/>
+          <w:sz w:val="22"/>
+          <w:szCs w:val="22"/>
+        </w:rPr>
+        <w:t>when color was informative – in these cases, participants preferred to sometimes say “banana” for the very typical banana even though there was another banana present.</w:t>
+      </w:r>
+      <w:r>
+        <w:rPr>
+          <w:rFonts w:ascii="Arial" w:hAnsi="Arial"/>
+          <w:sz w:val="22"/>
+          <w:szCs w:val="22"/>
+        </w:rPr>
+        <w:t xml:space="preserve"> </w:t>
+      </w:r>
+      <w:r>
+        <w:rPr>
+          <w:rFonts w:ascii="Arial" w:hAnsi="Arial"/>
+          <w:sz w:val="22"/>
+          <w:szCs w:val="22"/>
+        </w:rPr>
+        <w:t xml:space="preserve">BDA </w:t>
+      </w:r>
+      <w:r>
+        <w:rPr>
+          <w:rFonts w:ascii="Arial" w:hAnsi="Arial"/>
+          <w:sz w:val="22"/>
+          <w:szCs w:val="22"/>
+        </w:rPr>
+        <w:t>suggests the</w:t>
+      </w:r>
+      <w:r>
+        <w:rPr>
+          <w:rFonts w:ascii="Arial" w:hAnsi="Arial"/>
+          <w:sz w:val="22"/>
+          <w:szCs w:val="22"/>
+        </w:rPr>
+        <w:t xml:space="preserve"> graded semantics</w:t>
+      </w:r>
+      <w:r>
+        <w:rPr>
+          <w:rFonts w:ascii="Arial" w:hAnsi="Arial"/>
+          <w:sz w:val="22"/>
+          <w:szCs w:val="22"/>
+        </w:rPr>
+        <w:t xml:space="preserve"> model captures these data much better than a </w:t>
+      </w:r>
+      <w:r>
+        <w:rPr>
+          <w:rFonts w:ascii="Arial" w:hAnsi="Arial"/>
+          <w:sz w:val="22"/>
+          <w:szCs w:val="22"/>
+        </w:rPr>
+        <w:t xml:space="preserve">deterministic semantics </w:t>
       </w:r>
       <w:bookmarkStart w:id="0" w:name="_GoBack"/>
       <w:bookmarkEnd w:id="0"/>
+      <w:r>
+        <w:rPr>
+          <w:rFonts w:ascii="Arial" w:hAnsi="Arial"/>
+          <w:sz w:val="22"/>
+          <w:szCs w:val="22"/>
+        </w:rPr>
+        <w:t xml:space="preserve">model </w:t>
+      </w:r>
+      <w:r>
+        <w:rPr>
+          <w:rFonts w:ascii="Arial" w:hAnsi="Arial"/>
+          <w:sz w:val="22"/>
+          <w:szCs w:val="22"/>
+        </w:rPr>
+        <w:t>(r=.8).</w:t>
+      </w:r>
+    </w:p>
+    <w:p>
+      <w:pPr>
+        <w:rPr>
+          <w:rFonts w:ascii="Arial" w:hAnsi="Arial"/>
+          <w:sz w:val="22"/>
+          <w:szCs w:val="22"/>
+        </w:rPr>
+      </w:pPr>
+      <w:r>
+        <w:rPr>
+          <w:rFonts w:ascii="Arial" w:hAnsi="Arial"/>
+          <w:sz w:val="22"/>
+          <w:szCs w:val="22"/>
+        </w:rPr>
+        <w:t xml:space="preserve">We conclude that the </w:t>
+      </w:r>
+      <w:proofErr w:type="spellStart"/>
+      <w:r>
+        <w:rPr>
+          <w:rFonts w:ascii="Arial" w:hAnsi="Arial"/>
+          <w:sz w:val="22"/>
+          <w:szCs w:val="22"/>
+        </w:rPr>
+        <w:t>systematicity</w:t>
+      </w:r>
+      <w:proofErr w:type="spellEnd"/>
+      <w:r>
+        <w:rPr>
+          <w:rFonts w:ascii="Arial" w:hAnsi="Arial"/>
+          <w:sz w:val="22"/>
+          <w:szCs w:val="22"/>
+        </w:rPr>
+        <w:t xml:space="preserve"> with which speakers redundantly mention color implicates a system geared towards communicative efficiency rather than towards wasteful </w:t>
+      </w:r>
+      <w:proofErr w:type="spellStart"/>
+      <w:r>
+        <w:rPr>
+          <w:rFonts w:ascii="Arial" w:hAnsi="Arial"/>
+          <w:sz w:val="22"/>
+          <w:szCs w:val="22"/>
+        </w:rPr>
+        <w:t>overinformativeness</w:t>
+      </w:r>
+      <w:proofErr w:type="spellEnd"/>
+      <w:r>
+        <w:rPr>
+          <w:rFonts w:ascii="Arial" w:hAnsi="Arial"/>
+          <w:sz w:val="22"/>
+          <w:szCs w:val="22"/>
+        </w:rPr>
+        <w:t xml:space="preserve">. We discuss potential extensions of this approach </w:t>
+      </w:r>
+      <w:r>
+        <w:rPr>
+          <w:rFonts w:ascii="Arial" w:hAnsi="Arial"/>
+          <w:sz w:val="22"/>
+          <w:szCs w:val="22"/>
+        </w:rPr>
+        <w:t>to</w:t>
+      </w:r>
       <w:r>
         <w:rPr>
           <w:rFonts w:ascii="Arial" w:hAnsi="Arial"/>
@@ -1124,7 +1560,25 @@
           <w:sz w:val="22"/>
           <w:szCs w:val="22"/>
         </w:rPr>
-        <w:t xml:space="preserve">Fig. 1. Examples of relevant informativeness and color competitor presence conditions. </w:t>
+        <w:t xml:space="preserve">Fig. 1. </w:t>
+      </w:r>
+      <w:proofErr w:type="gramStart"/>
+      <w:r>
+        <w:rPr>
+          <w:rFonts w:ascii="Arial" w:hAnsi="Arial"/>
+          <w:sz w:val="22"/>
+          <w:szCs w:val="22"/>
+        </w:rPr>
+        <w:t>Examples of relevant informativeness and color competitor presence conditions.</w:t>
+      </w:r>
+      <w:proofErr w:type="gramEnd"/>
+      <w:r>
+        <w:rPr>
+          <w:rFonts w:ascii="Arial" w:hAnsi="Arial"/>
+          <w:sz w:val="22"/>
+          <w:szCs w:val="22"/>
+        </w:rPr>
+        <w:t xml:space="preserve"> </w:t>
       </w:r>
     </w:p>
     <w:p>
@@ -1296,7 +1750,43 @@
           <w:sz w:val="22"/>
           <w:szCs w:val="22"/>
         </w:rPr>
-        <w:t>Fig. 2. Proportion of Color ("blue"), Type ("banana"), and ColorAndType ("blue banana") utterances as a function of mean object typicality for the Type utterance, across conditions. "COLOR banana" cases are circled</w:t>
+        <w:t xml:space="preserve">Fig. 2. </w:t>
+      </w:r>
+      <w:proofErr w:type="gramStart"/>
+      <w:r>
+        <w:rPr>
+          <w:rFonts w:ascii="Arial" w:hAnsi="Arial"/>
+          <w:sz w:val="22"/>
+          <w:szCs w:val="22"/>
+        </w:rPr>
+        <w:t xml:space="preserve">Proportion of Color ("blue"), Type ("banana"), and </w:t>
+      </w:r>
+      <w:proofErr w:type="spellStart"/>
+      <w:r>
+        <w:rPr>
+          <w:rFonts w:ascii="Arial" w:hAnsi="Arial"/>
+          <w:sz w:val="22"/>
+          <w:szCs w:val="22"/>
+        </w:rPr>
+        <w:t>ColorAndType</w:t>
+      </w:r>
+      <w:proofErr w:type="spellEnd"/>
+      <w:r>
+        <w:rPr>
+          <w:rFonts w:ascii="Arial" w:hAnsi="Arial"/>
+          <w:sz w:val="22"/>
+          <w:szCs w:val="22"/>
+        </w:rPr>
+        <w:t xml:space="preserve"> ("blue banana") utterances as a function of mean object typicality for the Type utterance, across conditions.</w:t>
+      </w:r>
+      <w:proofErr w:type="gramEnd"/>
+      <w:r>
+        <w:rPr>
+          <w:rFonts w:ascii="Arial" w:hAnsi="Arial"/>
+          <w:sz w:val="22"/>
+          <w:szCs w:val="22"/>
+        </w:rPr>
+        <w:t xml:space="preserve"> "COLOR banana" cases are circled</w:t>
       </w:r>
       <w:r>
         <w:rPr>
@@ -1379,14 +1869,25 @@
         </w:rPr>
         <w:t xml:space="preserve">[1] </w:t>
       </w:r>
-      <w:r>
-        <w:rPr>
-          <w:rFonts w:ascii="Arial" w:hAnsi="Arial"/>
-          <w:sz w:val="22"/>
-          <w:szCs w:val="22"/>
-        </w:rPr>
-        <w:t xml:space="preserve">Frank, M. C., &amp; Goodman, N. D. (2012). Predicting pragmatic reasoning in language games. </w:t>
-      </w:r>
+      <w:proofErr w:type="gramStart"/>
+      <w:r>
+        <w:rPr>
+          <w:rFonts w:ascii="Arial" w:hAnsi="Arial"/>
+          <w:sz w:val="22"/>
+          <w:szCs w:val="22"/>
+        </w:rPr>
+        <w:t>Frank, M. C., &amp; Goodman, N. D. (2012).</w:t>
+      </w:r>
+      <w:proofErr w:type="gramEnd"/>
+      <w:r>
+        <w:rPr>
+          <w:rFonts w:ascii="Arial" w:hAnsi="Arial"/>
+          <w:sz w:val="22"/>
+          <w:szCs w:val="22"/>
+        </w:rPr>
+        <w:t xml:space="preserve"> Predicting pragmatic reasoning in language games. </w:t>
+      </w:r>
+      <w:proofErr w:type="gramStart"/>
       <w:r>
         <w:rPr>
           <w:rFonts w:ascii="Arial" w:hAnsi="Arial"/>
@@ -1402,7 +1903,16 @@
           <w:sz w:val="22"/>
           <w:szCs w:val="22"/>
         </w:rPr>
-        <w:t xml:space="preserve">, 998. </w:t>
+        <w:t>, 998.</w:t>
+      </w:r>
+      <w:proofErr w:type="gramEnd"/>
+      <w:r>
+        <w:rPr>
+          <w:rFonts w:ascii="Arial" w:hAnsi="Arial"/>
+          <w:sz w:val="22"/>
+          <w:szCs w:val="22"/>
+        </w:rPr>
+        <w:t xml:space="preserve"> </w:t>
       </w:r>
     </w:p>
     <w:p>
@@ -1428,7 +1938,25 @@
           <w:sz w:val="22"/>
           <w:szCs w:val="22"/>
         </w:rPr>
-        <w:t>Graf, C., Degen, J., Hawkins, R. X. D., &amp; Good</w:t>
+        <w:t xml:space="preserve">Graf, C., </w:t>
+      </w:r>
+      <w:proofErr w:type="spellStart"/>
+      <w:r>
+        <w:rPr>
+          <w:rFonts w:ascii="Arial" w:hAnsi="Arial"/>
+          <w:sz w:val="22"/>
+          <w:szCs w:val="22"/>
+        </w:rPr>
+        <w:t>Degen</w:t>
+      </w:r>
+      <w:proofErr w:type="spellEnd"/>
+      <w:r>
+        <w:rPr>
+          <w:rFonts w:ascii="Arial" w:hAnsi="Arial"/>
+          <w:sz w:val="22"/>
+          <w:szCs w:val="22"/>
+        </w:rPr>
+        <w:t>, J., Hawkins, R. X. D., &amp; Good</w:t>
       </w:r>
       <w:r>
         <w:rPr>
@@ -1444,7 +1972,62 @@
           <w:sz w:val="22"/>
           <w:szCs w:val="22"/>
         </w:rPr>
-        <w:t xml:space="preserve">, or dalmatian ? Level of abstraction in nominal referring expressions. In </w:t>
+        <w:t xml:space="preserve">, or </w:t>
+      </w:r>
+      <w:proofErr w:type="spellStart"/>
+      <w:proofErr w:type="gramStart"/>
+      <w:r>
+        <w:rPr>
+          <w:rFonts w:ascii="Arial" w:hAnsi="Arial"/>
+          <w:sz w:val="22"/>
+          <w:szCs w:val="22"/>
+        </w:rPr>
+        <w:t>dalmatian</w:t>
+      </w:r>
+      <w:proofErr w:type="spellEnd"/>
+      <w:r>
+        <w:rPr>
+          <w:rFonts w:ascii="Arial" w:hAnsi="Arial"/>
+          <w:sz w:val="22"/>
+          <w:szCs w:val="22"/>
+        </w:rPr>
+        <w:t xml:space="preserve"> ?</w:t>
+      </w:r>
+      <w:proofErr w:type="gramEnd"/>
+      <w:r>
+        <w:rPr>
+          <w:rFonts w:ascii="Arial" w:hAnsi="Arial"/>
+          <w:sz w:val="22"/>
+          <w:szCs w:val="22"/>
+        </w:rPr>
+        <w:t xml:space="preserve"> </w:t>
+      </w:r>
+      <w:proofErr w:type="gramStart"/>
+      <w:r>
+        <w:rPr>
+          <w:rFonts w:ascii="Arial" w:hAnsi="Arial"/>
+          <w:sz w:val="22"/>
+          <w:szCs w:val="22"/>
+        </w:rPr>
+        <w:t>Level of abstraction in nominal referring expressions.</w:t>
+      </w:r>
+      <w:proofErr w:type="gramEnd"/>
+      <w:r>
+        <w:rPr>
+          <w:rFonts w:ascii="Arial" w:hAnsi="Arial"/>
+          <w:sz w:val="22"/>
+          <w:szCs w:val="22"/>
+        </w:rPr>
+        <w:t xml:space="preserve"> </w:t>
+      </w:r>
+      <w:proofErr w:type="gramStart"/>
+      <w:r>
+        <w:rPr>
+          <w:rFonts w:ascii="Arial" w:hAnsi="Arial"/>
+          <w:sz w:val="22"/>
+          <w:szCs w:val="22"/>
+        </w:rPr>
+        <w:t xml:space="preserve">In </w:t>
       </w:r>
       <w:r>
         <w:rPr>
@@ -1453,15 +2036,44 @@
           <w:sz w:val="22"/>
           <w:szCs w:val="22"/>
         </w:rPr>
-        <w:t>Proceedings of CogSci 38</w:t>
-      </w:r>
-      <w:r>
-        <w:rPr>
-          <w:rFonts w:ascii="Arial" w:hAnsi="Arial"/>
-          <w:sz w:val="22"/>
-          <w:szCs w:val="22"/>
-        </w:rPr>
-        <w:t xml:space="preserve">. </w:t>
+        <w:t xml:space="preserve">Proceedings of </w:t>
+      </w:r>
+      <w:proofErr w:type="spellStart"/>
+      <w:r>
+        <w:rPr>
+          <w:rFonts w:ascii="Arial" w:hAnsi="Arial"/>
+          <w:i/>
+          <w:sz w:val="22"/>
+          <w:szCs w:val="22"/>
+        </w:rPr>
+        <w:t>CogSci</w:t>
+      </w:r>
+      <w:proofErr w:type="spellEnd"/>
+      <w:r>
+        <w:rPr>
+          <w:rFonts w:ascii="Arial" w:hAnsi="Arial"/>
+          <w:i/>
+          <w:sz w:val="22"/>
+          <w:szCs w:val="22"/>
+        </w:rPr>
+        <w:t xml:space="preserve"> 38</w:t>
+      </w:r>
+      <w:r>
+        <w:rPr>
+          <w:rFonts w:ascii="Arial" w:hAnsi="Arial"/>
+          <w:sz w:val="22"/>
+          <w:szCs w:val="22"/>
+        </w:rPr>
+        <w:t>.</w:t>
+      </w:r>
+      <w:proofErr w:type="gramEnd"/>
+      <w:r>
+        <w:rPr>
+          <w:rFonts w:ascii="Arial" w:hAnsi="Arial"/>
+          <w:sz w:val="22"/>
+          <w:szCs w:val="22"/>
+        </w:rPr>
+        <w:t xml:space="preserve"> </w:t>
       </w:r>
     </w:p>
     <w:p>
@@ -1487,7 +2099,25 @@
           <w:sz w:val="22"/>
           <w:szCs w:val="22"/>
         </w:rPr>
-        <w:t xml:space="preserve">Grice, H. P. (1975). Logic and Conversation. </w:t>
+        <w:t xml:space="preserve">Grice, H. P. (1975). </w:t>
+      </w:r>
+      <w:proofErr w:type="gramStart"/>
+      <w:r>
+        <w:rPr>
+          <w:rFonts w:ascii="Arial" w:hAnsi="Arial"/>
+          <w:sz w:val="22"/>
+          <w:szCs w:val="22"/>
+        </w:rPr>
+        <w:t>Logic and Conversation.</w:t>
+      </w:r>
+      <w:proofErr w:type="gramEnd"/>
+      <w:r>
+        <w:rPr>
+          <w:rFonts w:ascii="Arial" w:hAnsi="Arial"/>
+          <w:sz w:val="22"/>
+          <w:szCs w:val="22"/>
+        </w:rPr>
+        <w:t xml:space="preserve"> </w:t>
       </w:r>
       <w:r>
         <w:rPr>
@@ -1496,15 +2126,34 @@
           <w:sz w:val="22"/>
           <w:szCs w:val="22"/>
         </w:rPr>
-        <w:t>Syntax and Semantics, 3</w:t>
-      </w:r>
-      <w:r>
-        <w:rPr>
-          <w:rFonts w:ascii="Arial" w:hAnsi="Arial"/>
-          <w:sz w:val="22"/>
-          <w:szCs w:val="22"/>
-        </w:rPr>
-        <w:t xml:space="preserve"> , 41–58. </w:t>
+        <w:t xml:space="preserve">Syntax and Semantics, </w:t>
+      </w:r>
+      <w:proofErr w:type="gramStart"/>
+      <w:r>
+        <w:rPr>
+          <w:rFonts w:ascii="Arial" w:hAnsi="Arial"/>
+          <w:i/>
+          <w:sz w:val="22"/>
+          <w:szCs w:val="22"/>
+        </w:rPr>
+        <w:t>3</w:t>
+      </w:r>
+      <w:r>
+        <w:rPr>
+          <w:rFonts w:ascii="Arial" w:hAnsi="Arial"/>
+          <w:sz w:val="22"/>
+          <w:szCs w:val="22"/>
+        </w:rPr>
+        <w:t xml:space="preserve"> ,</w:t>
+      </w:r>
+      <w:proofErr w:type="gramEnd"/>
+      <w:r>
+        <w:rPr>
+          <w:rFonts w:ascii="Arial" w:hAnsi="Arial"/>
+          <w:sz w:val="22"/>
+          <w:szCs w:val="22"/>
+        </w:rPr>
+        <w:t xml:space="preserve"> 41–58. </w:t>
       </w:r>
     </w:p>
     <w:p>
@@ -1524,13 +2173,59 @@
         </w:rPr>
         <w:t xml:space="preserve">[4] </w:t>
       </w:r>
-      <w:r>
-        <w:rPr>
-          <w:rFonts w:ascii="Arial" w:hAnsi="Arial"/>
-          <w:sz w:val="22"/>
-          <w:szCs w:val="22"/>
-        </w:rPr>
-        <w:t xml:space="preserve">Pechmann, T. (1989). Incremental speech production and referential overspecification. </w:t>
+      <w:proofErr w:type="spellStart"/>
+      <w:r>
+        <w:rPr>
+          <w:rFonts w:ascii="Arial" w:hAnsi="Arial"/>
+          <w:sz w:val="22"/>
+          <w:szCs w:val="22"/>
+        </w:rPr>
+        <w:t>Pechmann</w:t>
+      </w:r>
+      <w:proofErr w:type="spellEnd"/>
+      <w:r>
+        <w:rPr>
+          <w:rFonts w:ascii="Arial" w:hAnsi="Arial"/>
+          <w:sz w:val="22"/>
+          <w:szCs w:val="22"/>
+        </w:rPr>
+        <w:t xml:space="preserve">, T. (1989). </w:t>
+      </w:r>
+      <w:proofErr w:type="gramStart"/>
+      <w:r>
+        <w:rPr>
+          <w:rFonts w:ascii="Arial" w:hAnsi="Arial"/>
+          <w:sz w:val="22"/>
+          <w:szCs w:val="22"/>
+        </w:rPr>
+        <w:t xml:space="preserve">Incremental speech production and referential </w:t>
+      </w:r>
+      <w:proofErr w:type="spellStart"/>
+      <w:r>
+        <w:rPr>
+          <w:rFonts w:ascii="Arial" w:hAnsi="Arial"/>
+          <w:sz w:val="22"/>
+          <w:szCs w:val="22"/>
+        </w:rPr>
+        <w:t>overspecification</w:t>
+      </w:r>
+      <w:proofErr w:type="spellEnd"/>
+      <w:r>
+        <w:rPr>
+          <w:rFonts w:ascii="Arial" w:hAnsi="Arial"/>
+          <w:sz w:val="22"/>
+          <w:szCs w:val="22"/>
+        </w:rPr>
+        <w:t>.</w:t>
+      </w:r>
+      <w:proofErr w:type="gramEnd"/>
+      <w:r>
+        <w:rPr>
+          <w:rFonts w:ascii="Arial" w:hAnsi="Arial"/>
+          <w:sz w:val="22"/>
+          <w:szCs w:val="22"/>
+        </w:rPr>
+        <w:t xml:space="preserve"> </w:t>
       </w:r>
       <w:r>
         <w:rPr>
@@ -1573,8 +2268,45 @@
           <w:sz w:val="22"/>
           <w:szCs w:val="22"/>
         </w:rPr>
-        <w:t xml:space="preserve">Rubio-Fernandez, P. (2016). How redundant are redundant color adjectives? An efficiency-based analysis of color overspecification. </w:t>
-      </w:r>
+        <w:t xml:space="preserve">Rubio-Fernandez, P. (2016). How redundant are redundant color adjectives? </w:t>
+      </w:r>
+      <w:proofErr w:type="gramStart"/>
+      <w:r>
+        <w:rPr>
+          <w:rFonts w:ascii="Arial" w:hAnsi="Arial"/>
+          <w:sz w:val="22"/>
+          <w:szCs w:val="22"/>
+        </w:rPr>
+        <w:t xml:space="preserve">An efficiency-based analysis of color </w:t>
+      </w:r>
+      <w:proofErr w:type="spellStart"/>
+      <w:r>
+        <w:rPr>
+          <w:rFonts w:ascii="Arial" w:hAnsi="Arial"/>
+          <w:sz w:val="22"/>
+          <w:szCs w:val="22"/>
+        </w:rPr>
+        <w:t>overspecification</w:t>
+      </w:r>
+      <w:proofErr w:type="spellEnd"/>
+      <w:r>
+        <w:rPr>
+          <w:rFonts w:ascii="Arial" w:hAnsi="Arial"/>
+          <w:sz w:val="22"/>
+          <w:szCs w:val="22"/>
+        </w:rPr>
+        <w:t>.</w:t>
+      </w:r>
+      <w:proofErr w:type="gramEnd"/>
+      <w:r>
+        <w:rPr>
+          <w:rFonts w:ascii="Arial" w:hAnsi="Arial"/>
+          <w:sz w:val="22"/>
+          <w:szCs w:val="22"/>
+        </w:rPr>
+        <w:t xml:space="preserve"> </w:t>
+      </w:r>
+      <w:proofErr w:type="gramStart"/>
       <w:r>
         <w:rPr>
           <w:rFonts w:ascii="Arial" w:hAnsi="Arial"/>
@@ -1590,7 +2322,16 @@
           <w:sz w:val="22"/>
           <w:szCs w:val="22"/>
         </w:rPr>
-        <w:t xml:space="preserve"> (153). </w:t>
+        <w:t xml:space="preserve"> (153).</w:t>
+      </w:r>
+      <w:proofErr w:type="gramEnd"/>
+      <w:r>
+        <w:rPr>
+          <w:rFonts w:ascii="Arial" w:hAnsi="Arial"/>
+          <w:sz w:val="22"/>
+          <w:szCs w:val="22"/>
+        </w:rPr>
+        <w:t xml:space="preserve"> </w:t>
       </w:r>
     </w:p>
     <w:p>
@@ -1610,14 +2351,43 @@
         </w:rPr>
         <w:t xml:space="preserve">[6] </w:t>
       </w:r>
-      <w:r>
-        <w:rPr>
-          <w:rFonts w:ascii="Arial" w:hAnsi="Arial"/>
-          <w:sz w:val="22"/>
-          <w:szCs w:val="22"/>
-        </w:rPr>
-        <w:t xml:space="preserve">Sedivy, J. C. (2003). Pragmatic versus form-based accounts of referential contrast: evidence for effects of informativity expectations. </w:t>
-      </w:r>
+      <w:proofErr w:type="spellStart"/>
+      <w:r>
+        <w:rPr>
+          <w:rFonts w:ascii="Arial" w:hAnsi="Arial"/>
+          <w:sz w:val="22"/>
+          <w:szCs w:val="22"/>
+        </w:rPr>
+        <w:t>Sedivy</w:t>
+      </w:r>
+      <w:proofErr w:type="spellEnd"/>
+      <w:r>
+        <w:rPr>
+          <w:rFonts w:ascii="Arial" w:hAnsi="Arial"/>
+          <w:sz w:val="22"/>
+          <w:szCs w:val="22"/>
+        </w:rPr>
+        <w:t xml:space="preserve">, J. C. (2003). Pragmatic versus form-based accounts of referential contrast: evidence for effects of </w:t>
+      </w:r>
+      <w:proofErr w:type="spellStart"/>
+      <w:r>
+        <w:rPr>
+          <w:rFonts w:ascii="Arial" w:hAnsi="Arial"/>
+          <w:sz w:val="22"/>
+          <w:szCs w:val="22"/>
+        </w:rPr>
+        <w:t>informativity</w:t>
+      </w:r>
+      <w:proofErr w:type="spellEnd"/>
+      <w:r>
+        <w:rPr>
+          <w:rFonts w:ascii="Arial" w:hAnsi="Arial"/>
+          <w:sz w:val="22"/>
+          <w:szCs w:val="22"/>
+        </w:rPr>
+        <w:t xml:space="preserve"> expectations. </w:t>
+      </w:r>
+      <w:proofErr w:type="gramStart"/>
       <w:r>
         <w:rPr>
           <w:rFonts w:ascii="Arial" w:hAnsi="Arial"/>
@@ -1633,7 +2403,16 @@
           <w:sz w:val="22"/>
           <w:szCs w:val="22"/>
         </w:rPr>
-        <w:t xml:space="preserve">(1), 3–23. </w:t>
+        <w:t>(1), 3–23.</w:t>
+      </w:r>
+      <w:proofErr w:type="gramEnd"/>
+      <w:r>
+        <w:rPr>
+          <w:rFonts w:ascii="Arial" w:hAnsi="Arial"/>
+          <w:sz w:val="22"/>
+          <w:szCs w:val="22"/>
+        </w:rPr>
+        <w:t xml:space="preserve"> </w:t>
       </w:r>
     </w:p>
     <w:p>
@@ -1653,13 +2432,59 @@
         </w:rPr>
         <w:t xml:space="preserve">[7] </w:t>
       </w:r>
-      <w:r>
-        <w:rPr>
-          <w:rFonts w:ascii="Arial" w:hAnsi="Arial"/>
-          <w:sz w:val="22"/>
-          <w:szCs w:val="22"/>
-        </w:rPr>
-        <w:t xml:space="preserve">Westerbeek, H., Koolen, R., &amp; Maes, A. (2015). Stored object knowledge and the production of referring expressions: the case of color typicality. </w:t>
+      <w:proofErr w:type="spellStart"/>
+      <w:r>
+        <w:rPr>
+          <w:rFonts w:ascii="Arial" w:hAnsi="Arial"/>
+          <w:sz w:val="22"/>
+          <w:szCs w:val="22"/>
+        </w:rPr>
+        <w:t>Westerbeek</w:t>
+      </w:r>
+      <w:proofErr w:type="spellEnd"/>
+      <w:r>
+        <w:rPr>
+          <w:rFonts w:ascii="Arial" w:hAnsi="Arial"/>
+          <w:sz w:val="22"/>
+          <w:szCs w:val="22"/>
+        </w:rPr>
+        <w:t xml:space="preserve">, H., </w:t>
+      </w:r>
+      <w:proofErr w:type="spellStart"/>
+      <w:r>
+        <w:rPr>
+          <w:rFonts w:ascii="Arial" w:hAnsi="Arial"/>
+          <w:sz w:val="22"/>
+          <w:szCs w:val="22"/>
+        </w:rPr>
+        <w:t>Koolen</w:t>
+      </w:r>
+      <w:proofErr w:type="spellEnd"/>
+      <w:r>
+        <w:rPr>
+          <w:rFonts w:ascii="Arial" w:hAnsi="Arial"/>
+          <w:sz w:val="22"/>
+          <w:szCs w:val="22"/>
+        </w:rPr>
+        <w:t xml:space="preserve">, R., &amp; </w:t>
+      </w:r>
+      <w:proofErr w:type="spellStart"/>
+      <w:r>
+        <w:rPr>
+          <w:rFonts w:ascii="Arial" w:hAnsi="Arial"/>
+          <w:sz w:val="22"/>
+          <w:szCs w:val="22"/>
+        </w:rPr>
+        <w:t>Maes</w:t>
+      </w:r>
+      <w:proofErr w:type="spellEnd"/>
+      <w:r>
+        <w:rPr>
+          <w:rFonts w:ascii="Arial" w:hAnsi="Arial"/>
+          <w:sz w:val="22"/>
+          <w:szCs w:val="22"/>
+        </w:rPr>
+        <w:t xml:space="preserve">, A. (2015). Stored object knowledge and the production of referring expressions: the case of color typicality. </w:t>
       </w:r>
       <w:r>
         <w:rPr>
@@ -1684,6 +2509,7 @@
       <w:pgMar w:top="1440" w:right="1440" w:bottom="1440" w:left="1440" w:header="720" w:footer="720" w:gutter="0"/>
       <w:cols w:space="720"/>
       <w:docGrid w:linePitch="360"/>
+      <w:printerSettings r:id="rId9"/>
     </w:sectPr>
   </w:body>
 </w:document>

</xml_diff>